<commit_message>
Christina changing Kidwell plots to only have percentage NOT number
</commit_message>
<xml_diff>
--- a/scripts/Analysis/Exploratory-1A-Analysis-.docx
+++ b/scripts/Analysis/Exploratory-1A-Analysis-.docx
@@ -287,6 +287,4032 @@
         </w:drawing>
       </w:r>
     </w:p>
+    <w:p>
+      <w:pPr>
+        <w:pStyle w:val="BodyText"/>
+      </w:pPr>
+      <w:r>
+        <w:t xml:space="preserve">Now let’s generate a table that summarises some descriptives</w:t>
+      </w:r>
+    </w:p>
+    <w:p>
+      <w:pPr>
+        <w:pStyle w:val="SourceCode"/>
+      </w:pPr>
+      <w:r>
+        <w:rPr>
+          <w:rStyle w:val="NormalTok"/>
+        </w:rPr>
+        <w:t xml:space="preserve">data_percentages </w:t>
+      </w:r>
+      <w:r>
+        <w:rPr>
+          <w:rStyle w:val="OtherTok"/>
+        </w:rPr>
+        <w:t xml:space="preserve">&lt;-</w:t>
+      </w:r>
+      <w:r>
+        <w:rPr>
+          <w:rStyle w:val="NormalTok"/>
+        </w:rPr>
+        <w:t xml:space="preserve"> all_data_stats </w:t>
+      </w:r>
+      <w:r>
+        <w:rPr>
+          <w:rStyle w:val="SpecialCharTok"/>
+        </w:rPr>
+        <w:t xml:space="preserve">%&gt;%</w:t>
+      </w:r>
+      <w:r>
+        <w:br/>
+      </w:r>
+      <w:r>
+        <w:rPr>
+          <w:rStyle w:val="NormalTok"/>
+        </w:rPr>
+        <w:t xml:space="preserve">  </w:t>
+      </w:r>
+      <w:r>
+        <w:rPr>
+          <w:rStyle w:val="FunctionTok"/>
+        </w:rPr>
+        <w:t xml:space="preserve">pivot_wider</w:t>
+      </w:r>
+      <w:r>
+        <w:rPr>
+          <w:rStyle w:val="NormalTok"/>
+        </w:rPr>
+        <w:t xml:space="preserve">(</w:t>
+      </w:r>
+      <w:r>
+        <w:rPr>
+          <w:rStyle w:val="AttributeTok"/>
+        </w:rPr>
+        <w:t xml:space="preserve">names_from =</w:t>
+      </w:r>
+      <w:r>
+        <w:rPr>
+          <w:rStyle w:val="NormalTok"/>
+        </w:rPr>
+        <w:t xml:space="preserve"> subfield_groups, </w:t>
+      </w:r>
+      <w:r>
+        <w:rPr>
+          <w:rStyle w:val="AttributeTok"/>
+        </w:rPr>
+        <w:t xml:space="preserve">values_from =</w:t>
+      </w:r>
+      <w:r>
+        <w:rPr>
+          <w:rStyle w:val="NormalTok"/>
+        </w:rPr>
+        <w:t xml:space="preserve"> </w:t>
+      </w:r>
+      <w:r>
+        <w:rPr>
+          <w:rStyle w:val="StringTok"/>
+        </w:rPr>
+        <w:t xml:space="preserve">"Number"</w:t>
+      </w:r>
+      <w:r>
+        <w:rPr>
+          <w:rStyle w:val="NormalTok"/>
+        </w:rPr>
+        <w:t xml:space="preserve">, </w:t>
+      </w:r>
+      <w:r>
+        <w:rPr>
+          <w:rStyle w:val="FunctionTok"/>
+        </w:rPr>
+        <w:t xml:space="preserve">c</w:t>
+      </w:r>
+      <w:r>
+        <w:rPr>
+          <w:rStyle w:val="NormalTok"/>
+        </w:rPr>
+        <w:t xml:space="preserve">(</w:t>
+      </w:r>
+      <w:r>
+        <w:rPr>
+          <w:rStyle w:val="StringTok"/>
+        </w:rPr>
+        <w:t xml:space="preserve">"Real_Stage"</w:t>
+      </w:r>
+      <w:r>
+        <w:rPr>
+          <w:rStyle w:val="NormalTok"/>
+        </w:rPr>
+        <w:t xml:space="preserve">, </w:t>
+      </w:r>
+      <w:r>
+        <w:rPr>
+          <w:rStyle w:val="StringTok"/>
+        </w:rPr>
+        <w:t xml:space="preserve">"Number"</w:t>
+      </w:r>
+      <w:r>
+        <w:rPr>
+          <w:rStyle w:val="NormalTok"/>
+        </w:rPr>
+        <w:t xml:space="preserve">)) </w:t>
+      </w:r>
+      <w:r>
+        <w:br/>
+      </w:r>
+      <w:r>
+        <w:br/>
+      </w:r>
+      <w:r>
+        <w:rPr>
+          <w:rStyle w:val="NormalTok"/>
+        </w:rPr>
+        <w:t xml:space="preserve">data_summary </w:t>
+      </w:r>
+      <w:r>
+        <w:rPr>
+          <w:rStyle w:val="OtherTok"/>
+        </w:rPr>
+        <w:t xml:space="preserve">&lt;-</w:t>
+      </w:r>
+      <w:r>
+        <w:rPr>
+          <w:rStyle w:val="NormalTok"/>
+        </w:rPr>
+        <w:t xml:space="preserve"> </w:t>
+      </w:r>
+      <w:r>
+        <w:rPr>
+          <w:rStyle w:val="FunctionTok"/>
+        </w:rPr>
+        <w:t xml:space="preserve">gt</w:t>
+      </w:r>
+      <w:r>
+        <w:rPr>
+          <w:rStyle w:val="NormalTok"/>
+        </w:rPr>
+        <w:t xml:space="preserve">(data_percentages) </w:t>
+      </w:r>
+      <w:r>
+        <w:rPr>
+          <w:rStyle w:val="SpecialCharTok"/>
+        </w:rPr>
+        <w:t xml:space="preserve">%&gt;%</w:t>
+      </w:r>
+      <w:r>
+        <w:br/>
+      </w:r>
+      <w:r>
+        <w:rPr>
+          <w:rStyle w:val="NormalTok"/>
+        </w:rPr>
+        <w:t xml:space="preserve">  </w:t>
+      </w:r>
+      <w:r>
+        <w:rPr>
+          <w:rStyle w:val="FunctionTok"/>
+        </w:rPr>
+        <w:t xml:space="preserve">cols_label</w:t>
+      </w:r>
+      <w:r>
+        <w:rPr>
+          <w:rStyle w:val="NormalTok"/>
+        </w:rPr>
+        <w:t xml:space="preserve">(</w:t>
+      </w:r>
+      <w:r>
+        <w:rPr>
+          <w:rStyle w:val="AttributeTok"/>
+        </w:rPr>
+        <w:t xml:space="preserve">Real_Stage =</w:t>
+      </w:r>
+      <w:r>
+        <w:rPr>
+          <w:rStyle w:val="NormalTok"/>
+        </w:rPr>
+        <w:t xml:space="preserve"> </w:t>
+      </w:r>
+      <w:r>
+        <w:rPr>
+          <w:rStyle w:val="StringTok"/>
+        </w:rPr>
+        <w:t xml:space="preserve">"Open Data Practice"</w:t>
+      </w:r>
+      <w:r>
+        <w:rPr>
+          <w:rStyle w:val="NormalTok"/>
+        </w:rPr>
+        <w:t xml:space="preserve">) </w:t>
+      </w:r>
+      <w:r>
+        <w:rPr>
+          <w:rStyle w:val="SpecialCharTok"/>
+        </w:rPr>
+        <w:t xml:space="preserve">%&gt;%</w:t>
+      </w:r>
+      <w:r>
+        <w:br/>
+      </w:r>
+      <w:r>
+        <w:rPr>
+          <w:rStyle w:val="NormalTok"/>
+        </w:rPr>
+        <w:t xml:space="preserve">      </w:t>
+      </w:r>
+      <w:r>
+        <w:rPr>
+          <w:rStyle w:val="FunctionTok"/>
+        </w:rPr>
+        <w:t xml:space="preserve">cols_move</w:t>
+      </w:r>
+      <w:r>
+        <w:rPr>
+          <w:rStyle w:val="NormalTok"/>
+        </w:rPr>
+        <w:t xml:space="preserve">(</w:t>
+      </w:r>
+      <w:r>
+        <w:rPr>
+          <w:rStyle w:val="AttributeTok"/>
+        </w:rPr>
+        <w:t xml:space="preserve">columns =</w:t>
+      </w:r>
+      <w:r>
+        <w:rPr>
+          <w:rStyle w:val="NormalTok"/>
+        </w:rPr>
+        <w:t xml:space="preserve"> </w:t>
+      </w:r>
+      <w:r>
+        <w:rPr>
+          <w:rStyle w:val="FunctionTok"/>
+        </w:rPr>
+        <w:t xml:space="preserve">c</w:t>
+      </w:r>
+      <w:r>
+        <w:rPr>
+          <w:rStyle w:val="NormalTok"/>
+        </w:rPr>
+        <w:t xml:space="preserve">(Development, Social, Cognition, Other),</w:t>
+      </w:r>
+      <w:r>
+        <w:br/>
+      </w:r>
+      <w:r>
+        <w:rPr>
+          <w:rStyle w:val="NormalTok"/>
+        </w:rPr>
+        <w:t xml:space="preserve">    </w:t>
+      </w:r>
+      <w:r>
+        <w:rPr>
+          <w:rStyle w:val="AttributeTok"/>
+        </w:rPr>
+        <w:t xml:space="preserve">after =</w:t>
+      </w:r>
+      <w:r>
+        <w:rPr>
+          <w:rStyle w:val="NormalTok"/>
+        </w:rPr>
+        <w:t xml:space="preserve"> </w:t>
+      </w:r>
+      <w:r>
+        <w:rPr>
+          <w:rStyle w:val="StringTok"/>
+        </w:rPr>
+        <w:t xml:space="preserve">`</w:t>
+      </w:r>
+      <w:r>
+        <w:rPr>
+          <w:rStyle w:val="AttributeTok"/>
+        </w:rPr>
+        <w:t xml:space="preserve">Real_Stage</w:t>
+      </w:r>
+      <w:r>
+        <w:rPr>
+          <w:rStyle w:val="StringTok"/>
+        </w:rPr>
+        <w:t xml:space="preserve">`</w:t>
+      </w:r>
+      <w:r>
+        <w:rPr>
+          <w:rStyle w:val="NormalTok"/>
+        </w:rPr>
+        <w:t xml:space="preserve">) </w:t>
+      </w:r>
+      <w:r>
+        <w:rPr>
+          <w:rStyle w:val="SpecialCharTok"/>
+        </w:rPr>
+        <w:t xml:space="preserve">%&gt;%</w:t>
+      </w:r>
+      <w:r>
+        <w:br/>
+      </w:r>
+      <w:r>
+        <w:rPr>
+          <w:rStyle w:val="NormalTok"/>
+        </w:rPr>
+        <w:t xml:space="preserve">  </w:t>
+      </w:r>
+      <w:r>
+        <w:rPr>
+          <w:rStyle w:val="FunctionTok"/>
+        </w:rPr>
+        <w:t xml:space="preserve">opt_table_font</w:t>
+      </w:r>
+      <w:r>
+        <w:rPr>
+          <w:rStyle w:val="NormalTok"/>
+        </w:rPr>
+        <w:t xml:space="preserve">(</w:t>
+      </w:r>
+      <w:r>
+        <w:rPr>
+          <w:rStyle w:val="StringTok"/>
+        </w:rPr>
+        <w:t xml:space="preserve">"Times New Roman"</w:t>
+      </w:r>
+      <w:r>
+        <w:rPr>
+          <w:rStyle w:val="NormalTok"/>
+        </w:rPr>
+        <w:t xml:space="preserve">) </w:t>
+      </w:r>
+      <w:r>
+        <w:rPr>
+          <w:rStyle w:val="SpecialCharTok"/>
+        </w:rPr>
+        <w:t xml:space="preserve">%&gt;%</w:t>
+      </w:r>
+      <w:r>
+        <w:br/>
+      </w:r>
+      <w:r>
+        <w:rPr>
+          <w:rStyle w:val="NormalTok"/>
+        </w:rPr>
+        <w:t xml:space="preserve">  </w:t>
+      </w:r>
+      <w:r>
+        <w:rPr>
+          <w:rStyle w:val="FunctionTok"/>
+        </w:rPr>
+        <w:t xml:space="preserve">cell_text</w:t>
+      </w:r>
+      <w:r>
+        <w:rPr>
+          <w:rStyle w:val="NormalTok"/>
+        </w:rPr>
+        <w:t xml:space="preserve">(</w:t>
+      </w:r>
+      <w:r>
+        <w:rPr>
+          <w:rStyle w:val="AttributeTok"/>
+        </w:rPr>
+        <w:t xml:space="preserve">color =</w:t>
+      </w:r>
+      <w:r>
+        <w:rPr>
+          <w:rStyle w:val="NormalTok"/>
+        </w:rPr>
+        <w:t xml:space="preserve"> </w:t>
+      </w:r>
+      <w:r>
+        <w:rPr>
+          <w:rStyle w:val="StringTok"/>
+        </w:rPr>
+        <w:t xml:space="preserve">"black"</w:t>
+      </w:r>
+      <w:r>
+        <w:rPr>
+          <w:rStyle w:val="NormalTok"/>
+        </w:rPr>
+        <w:t xml:space="preserve">) </w:t>
+      </w:r>
+      <w:r>
+        <w:br/>
+      </w:r>
+      <w:r>
+        <w:br/>
+      </w:r>
+      <w:r>
+        <w:rPr>
+          <w:rStyle w:val="NormalTok"/>
+        </w:rPr>
+        <w:t xml:space="preserve">data_summary</w:t>
+      </w:r>
+    </w:p>
+    <w:p>
+      <w:pPr>
+        <w:pStyle w:val="SourceCode"/>
+      </w:pPr>
+      <w:r>
+        <w:rPr>
+          <w:rStyle w:val="VerbatimChar"/>
+        </w:rPr>
+        <w:t xml:space="preserve">## $cell_text</w:t>
+      </w:r>
+      <w:r>
+        <w:br/>
+      </w:r>
+      <w:r>
+        <w:rPr>
+          <w:rStyle w:val="VerbatimChar"/>
+        </w:rPr>
+        <w:t xml:space="preserve">## $color</w:t>
+      </w:r>
+      <w:r>
+        <w:br/>
+      </w:r>
+      <w:r>
+        <w:rPr>
+          <w:rStyle w:val="VerbatimChar"/>
+        </w:rPr>
+        <w:t xml:space="preserve">## [1] "black"</w:t>
+      </w:r>
+      <w:r>
+        <w:br/>
+      </w:r>
+      <w:r>
+        <w:rPr>
+          <w:rStyle w:val="VerbatimChar"/>
+        </w:rPr>
+        <w:t xml:space="preserve">## </w:t>
+      </w:r>
+      <w:r>
+        <w:br/>
+      </w:r>
+      <w:r>
+        <w:rPr>
+          <w:rStyle w:val="VerbatimChar"/>
+        </w:rPr>
+        <w:t xml:space="preserve">## $font</w:t>
+      </w:r>
+      <w:r>
+        <w:br/>
+      </w:r>
+      <w:r>
+        <w:rPr>
+          <w:rStyle w:val="VerbatimChar"/>
+        </w:rPr>
+        <w:t xml:space="preserve">## &lt;div id="gzqxzxmpwi" style="overflow-x:auto;overflow-y:auto;width:auto;height:auto;"&gt;</w:t>
+      </w:r>
+      <w:r>
+        <w:br/>
+      </w:r>
+      <w:r>
+        <w:rPr>
+          <w:rStyle w:val="VerbatimChar"/>
+        </w:rPr>
+        <w:t xml:space="preserve">##   &lt;style&gt;html {</w:t>
+      </w:r>
+      <w:r>
+        <w:br/>
+      </w:r>
+      <w:r>
+        <w:rPr>
+          <w:rStyle w:val="VerbatimChar"/>
+        </w:rPr>
+        <w:t xml:space="preserve">##   font-family: 'Times New Roman', -apple-system, BlinkMacSystemFont, 'Segoe UI', Roboto, Oxygen, Ubuntu, Cantarell, 'Helvetica Neue', 'Fira Sans', 'Droid Sans', Arial, sans-serif;</w:t>
+      </w:r>
+      <w:r>
+        <w:br/>
+      </w:r>
+      <w:r>
+        <w:rPr>
+          <w:rStyle w:val="VerbatimChar"/>
+        </w:rPr>
+        <w:t xml:space="preserve">## }</w:t>
+      </w:r>
+      <w:r>
+        <w:br/>
+      </w:r>
+      <w:r>
+        <w:rPr>
+          <w:rStyle w:val="VerbatimChar"/>
+        </w:rPr>
+        <w:t xml:space="preserve">## </w:t>
+      </w:r>
+      <w:r>
+        <w:br/>
+      </w:r>
+      <w:r>
+        <w:rPr>
+          <w:rStyle w:val="VerbatimChar"/>
+        </w:rPr>
+        <w:t xml:space="preserve">## #gzqxzxmpwi .gt_table {</w:t>
+      </w:r>
+      <w:r>
+        <w:br/>
+      </w:r>
+      <w:r>
+        <w:rPr>
+          <w:rStyle w:val="VerbatimChar"/>
+        </w:rPr>
+        <w:t xml:space="preserve">##   display: table;</w:t>
+      </w:r>
+      <w:r>
+        <w:br/>
+      </w:r>
+      <w:r>
+        <w:rPr>
+          <w:rStyle w:val="VerbatimChar"/>
+        </w:rPr>
+        <w:t xml:space="preserve">##   border-collapse: collapse;</w:t>
+      </w:r>
+      <w:r>
+        <w:br/>
+      </w:r>
+      <w:r>
+        <w:rPr>
+          <w:rStyle w:val="VerbatimChar"/>
+        </w:rPr>
+        <w:t xml:space="preserve">##   margin-left: auto;</w:t>
+      </w:r>
+      <w:r>
+        <w:br/>
+      </w:r>
+      <w:r>
+        <w:rPr>
+          <w:rStyle w:val="VerbatimChar"/>
+        </w:rPr>
+        <w:t xml:space="preserve">##   margin-right: auto;</w:t>
+      </w:r>
+      <w:r>
+        <w:br/>
+      </w:r>
+      <w:r>
+        <w:rPr>
+          <w:rStyle w:val="VerbatimChar"/>
+        </w:rPr>
+        <w:t xml:space="preserve">##   color: #333333;</w:t>
+      </w:r>
+      <w:r>
+        <w:br/>
+      </w:r>
+      <w:r>
+        <w:rPr>
+          <w:rStyle w:val="VerbatimChar"/>
+        </w:rPr>
+        <w:t xml:space="preserve">##   font-size: 16px;</w:t>
+      </w:r>
+      <w:r>
+        <w:br/>
+      </w:r>
+      <w:r>
+        <w:rPr>
+          <w:rStyle w:val="VerbatimChar"/>
+        </w:rPr>
+        <w:t xml:space="preserve">##   font-weight: normal;</w:t>
+      </w:r>
+      <w:r>
+        <w:br/>
+      </w:r>
+      <w:r>
+        <w:rPr>
+          <w:rStyle w:val="VerbatimChar"/>
+        </w:rPr>
+        <w:t xml:space="preserve">##   font-style: normal;</w:t>
+      </w:r>
+      <w:r>
+        <w:br/>
+      </w:r>
+      <w:r>
+        <w:rPr>
+          <w:rStyle w:val="VerbatimChar"/>
+        </w:rPr>
+        <w:t xml:space="preserve">##   background-color: #FFFFFF;</w:t>
+      </w:r>
+      <w:r>
+        <w:br/>
+      </w:r>
+      <w:r>
+        <w:rPr>
+          <w:rStyle w:val="VerbatimChar"/>
+        </w:rPr>
+        <w:t xml:space="preserve">##   width: auto;</w:t>
+      </w:r>
+      <w:r>
+        <w:br/>
+      </w:r>
+      <w:r>
+        <w:rPr>
+          <w:rStyle w:val="VerbatimChar"/>
+        </w:rPr>
+        <w:t xml:space="preserve">##   border-top-style: solid;</w:t>
+      </w:r>
+      <w:r>
+        <w:br/>
+      </w:r>
+      <w:r>
+        <w:rPr>
+          <w:rStyle w:val="VerbatimChar"/>
+        </w:rPr>
+        <w:t xml:space="preserve">##   border-top-width: 2px;</w:t>
+      </w:r>
+      <w:r>
+        <w:br/>
+      </w:r>
+      <w:r>
+        <w:rPr>
+          <w:rStyle w:val="VerbatimChar"/>
+        </w:rPr>
+        <w:t xml:space="preserve">##   border-top-color: #A8A8A8;</w:t>
+      </w:r>
+      <w:r>
+        <w:br/>
+      </w:r>
+      <w:r>
+        <w:rPr>
+          <w:rStyle w:val="VerbatimChar"/>
+        </w:rPr>
+        <w:t xml:space="preserve">##   border-right-style: none;</w:t>
+      </w:r>
+      <w:r>
+        <w:br/>
+      </w:r>
+      <w:r>
+        <w:rPr>
+          <w:rStyle w:val="VerbatimChar"/>
+        </w:rPr>
+        <w:t xml:space="preserve">##   border-right-width: 2px;</w:t>
+      </w:r>
+      <w:r>
+        <w:br/>
+      </w:r>
+      <w:r>
+        <w:rPr>
+          <w:rStyle w:val="VerbatimChar"/>
+        </w:rPr>
+        <w:t xml:space="preserve">##   border-right-color: #D3D3D3;</w:t>
+      </w:r>
+      <w:r>
+        <w:br/>
+      </w:r>
+      <w:r>
+        <w:rPr>
+          <w:rStyle w:val="VerbatimChar"/>
+        </w:rPr>
+        <w:t xml:space="preserve">##   border-bottom-style: solid;</w:t>
+      </w:r>
+      <w:r>
+        <w:br/>
+      </w:r>
+      <w:r>
+        <w:rPr>
+          <w:rStyle w:val="VerbatimChar"/>
+        </w:rPr>
+        <w:t xml:space="preserve">##   border-bottom-width: 2px;</w:t>
+      </w:r>
+      <w:r>
+        <w:br/>
+      </w:r>
+      <w:r>
+        <w:rPr>
+          <w:rStyle w:val="VerbatimChar"/>
+        </w:rPr>
+        <w:t xml:space="preserve">##   border-bottom-color: #A8A8A8;</w:t>
+      </w:r>
+      <w:r>
+        <w:br/>
+      </w:r>
+      <w:r>
+        <w:rPr>
+          <w:rStyle w:val="VerbatimChar"/>
+        </w:rPr>
+        <w:t xml:space="preserve">##   border-left-style: none;</w:t>
+      </w:r>
+      <w:r>
+        <w:br/>
+      </w:r>
+      <w:r>
+        <w:rPr>
+          <w:rStyle w:val="VerbatimChar"/>
+        </w:rPr>
+        <w:t xml:space="preserve">##   border-left-width: 2px;</w:t>
+      </w:r>
+      <w:r>
+        <w:br/>
+      </w:r>
+      <w:r>
+        <w:rPr>
+          <w:rStyle w:val="VerbatimChar"/>
+        </w:rPr>
+        <w:t xml:space="preserve">##   border-left-color: #D3D3D3;</w:t>
+      </w:r>
+      <w:r>
+        <w:br/>
+      </w:r>
+      <w:r>
+        <w:rPr>
+          <w:rStyle w:val="VerbatimChar"/>
+        </w:rPr>
+        <w:t xml:space="preserve">## }</w:t>
+      </w:r>
+      <w:r>
+        <w:br/>
+      </w:r>
+      <w:r>
+        <w:rPr>
+          <w:rStyle w:val="VerbatimChar"/>
+        </w:rPr>
+        <w:t xml:space="preserve">## </w:t>
+      </w:r>
+      <w:r>
+        <w:br/>
+      </w:r>
+      <w:r>
+        <w:rPr>
+          <w:rStyle w:val="VerbatimChar"/>
+        </w:rPr>
+        <w:t xml:space="preserve">## #gzqxzxmpwi .gt_heading {</w:t>
+      </w:r>
+      <w:r>
+        <w:br/>
+      </w:r>
+      <w:r>
+        <w:rPr>
+          <w:rStyle w:val="VerbatimChar"/>
+        </w:rPr>
+        <w:t xml:space="preserve">##   background-color: #FFFFFF;</w:t>
+      </w:r>
+      <w:r>
+        <w:br/>
+      </w:r>
+      <w:r>
+        <w:rPr>
+          <w:rStyle w:val="VerbatimChar"/>
+        </w:rPr>
+        <w:t xml:space="preserve">##   text-align: center;</w:t>
+      </w:r>
+      <w:r>
+        <w:br/>
+      </w:r>
+      <w:r>
+        <w:rPr>
+          <w:rStyle w:val="VerbatimChar"/>
+        </w:rPr>
+        <w:t xml:space="preserve">##   border-bottom-color: #FFFFFF;</w:t>
+      </w:r>
+      <w:r>
+        <w:br/>
+      </w:r>
+      <w:r>
+        <w:rPr>
+          <w:rStyle w:val="VerbatimChar"/>
+        </w:rPr>
+        <w:t xml:space="preserve">##   border-left-style: none;</w:t>
+      </w:r>
+      <w:r>
+        <w:br/>
+      </w:r>
+      <w:r>
+        <w:rPr>
+          <w:rStyle w:val="VerbatimChar"/>
+        </w:rPr>
+        <w:t xml:space="preserve">##   border-left-width: 1px;</w:t>
+      </w:r>
+      <w:r>
+        <w:br/>
+      </w:r>
+      <w:r>
+        <w:rPr>
+          <w:rStyle w:val="VerbatimChar"/>
+        </w:rPr>
+        <w:t xml:space="preserve">##   border-left-color: #D3D3D3;</w:t>
+      </w:r>
+      <w:r>
+        <w:br/>
+      </w:r>
+      <w:r>
+        <w:rPr>
+          <w:rStyle w:val="VerbatimChar"/>
+        </w:rPr>
+        <w:t xml:space="preserve">##   border-right-style: none;</w:t>
+      </w:r>
+      <w:r>
+        <w:br/>
+      </w:r>
+      <w:r>
+        <w:rPr>
+          <w:rStyle w:val="VerbatimChar"/>
+        </w:rPr>
+        <w:t xml:space="preserve">##   border-right-width: 1px;</w:t>
+      </w:r>
+      <w:r>
+        <w:br/>
+      </w:r>
+      <w:r>
+        <w:rPr>
+          <w:rStyle w:val="VerbatimChar"/>
+        </w:rPr>
+        <w:t xml:space="preserve">##   border-right-color: #D3D3D3;</w:t>
+      </w:r>
+      <w:r>
+        <w:br/>
+      </w:r>
+      <w:r>
+        <w:rPr>
+          <w:rStyle w:val="VerbatimChar"/>
+        </w:rPr>
+        <w:t xml:space="preserve">## }</w:t>
+      </w:r>
+      <w:r>
+        <w:br/>
+      </w:r>
+      <w:r>
+        <w:rPr>
+          <w:rStyle w:val="VerbatimChar"/>
+        </w:rPr>
+        <w:t xml:space="preserve">## </w:t>
+      </w:r>
+      <w:r>
+        <w:br/>
+      </w:r>
+      <w:r>
+        <w:rPr>
+          <w:rStyle w:val="VerbatimChar"/>
+        </w:rPr>
+        <w:t xml:space="preserve">## #gzqxzxmpwi .gt_title {</w:t>
+      </w:r>
+      <w:r>
+        <w:br/>
+      </w:r>
+      <w:r>
+        <w:rPr>
+          <w:rStyle w:val="VerbatimChar"/>
+        </w:rPr>
+        <w:t xml:space="preserve">##   color: #333333;</w:t>
+      </w:r>
+      <w:r>
+        <w:br/>
+      </w:r>
+      <w:r>
+        <w:rPr>
+          <w:rStyle w:val="VerbatimChar"/>
+        </w:rPr>
+        <w:t xml:space="preserve">##   font-size: 125%;</w:t>
+      </w:r>
+      <w:r>
+        <w:br/>
+      </w:r>
+      <w:r>
+        <w:rPr>
+          <w:rStyle w:val="VerbatimChar"/>
+        </w:rPr>
+        <w:t xml:space="preserve">##   font-weight: initial;</w:t>
+      </w:r>
+      <w:r>
+        <w:br/>
+      </w:r>
+      <w:r>
+        <w:rPr>
+          <w:rStyle w:val="VerbatimChar"/>
+        </w:rPr>
+        <w:t xml:space="preserve">##   padding-top: 4px;</w:t>
+      </w:r>
+      <w:r>
+        <w:br/>
+      </w:r>
+      <w:r>
+        <w:rPr>
+          <w:rStyle w:val="VerbatimChar"/>
+        </w:rPr>
+        <w:t xml:space="preserve">##   padding-bottom: 4px;</w:t>
+      </w:r>
+      <w:r>
+        <w:br/>
+      </w:r>
+      <w:r>
+        <w:rPr>
+          <w:rStyle w:val="VerbatimChar"/>
+        </w:rPr>
+        <w:t xml:space="preserve">##   border-bottom-color: #FFFFFF;</w:t>
+      </w:r>
+      <w:r>
+        <w:br/>
+      </w:r>
+      <w:r>
+        <w:rPr>
+          <w:rStyle w:val="VerbatimChar"/>
+        </w:rPr>
+        <w:t xml:space="preserve">##   border-bottom-width: 0;</w:t>
+      </w:r>
+      <w:r>
+        <w:br/>
+      </w:r>
+      <w:r>
+        <w:rPr>
+          <w:rStyle w:val="VerbatimChar"/>
+        </w:rPr>
+        <w:t xml:space="preserve">## }</w:t>
+      </w:r>
+      <w:r>
+        <w:br/>
+      </w:r>
+      <w:r>
+        <w:rPr>
+          <w:rStyle w:val="VerbatimChar"/>
+        </w:rPr>
+        <w:t xml:space="preserve">## </w:t>
+      </w:r>
+      <w:r>
+        <w:br/>
+      </w:r>
+      <w:r>
+        <w:rPr>
+          <w:rStyle w:val="VerbatimChar"/>
+        </w:rPr>
+        <w:t xml:space="preserve">## #gzqxzxmpwi .gt_subtitle {</w:t>
+      </w:r>
+      <w:r>
+        <w:br/>
+      </w:r>
+      <w:r>
+        <w:rPr>
+          <w:rStyle w:val="VerbatimChar"/>
+        </w:rPr>
+        <w:t xml:space="preserve">##   color: #333333;</w:t>
+      </w:r>
+      <w:r>
+        <w:br/>
+      </w:r>
+      <w:r>
+        <w:rPr>
+          <w:rStyle w:val="VerbatimChar"/>
+        </w:rPr>
+        <w:t xml:space="preserve">##   font-size: 85%;</w:t>
+      </w:r>
+      <w:r>
+        <w:br/>
+      </w:r>
+      <w:r>
+        <w:rPr>
+          <w:rStyle w:val="VerbatimChar"/>
+        </w:rPr>
+        <w:t xml:space="preserve">##   font-weight: initial;</w:t>
+      </w:r>
+      <w:r>
+        <w:br/>
+      </w:r>
+      <w:r>
+        <w:rPr>
+          <w:rStyle w:val="VerbatimChar"/>
+        </w:rPr>
+        <w:t xml:space="preserve">##   padding-top: 0;</w:t>
+      </w:r>
+      <w:r>
+        <w:br/>
+      </w:r>
+      <w:r>
+        <w:rPr>
+          <w:rStyle w:val="VerbatimChar"/>
+        </w:rPr>
+        <w:t xml:space="preserve">##   padding-bottom: 4px;</w:t>
+      </w:r>
+      <w:r>
+        <w:br/>
+      </w:r>
+      <w:r>
+        <w:rPr>
+          <w:rStyle w:val="VerbatimChar"/>
+        </w:rPr>
+        <w:t xml:space="preserve">##   border-top-color: #FFFFFF;</w:t>
+      </w:r>
+      <w:r>
+        <w:br/>
+      </w:r>
+      <w:r>
+        <w:rPr>
+          <w:rStyle w:val="VerbatimChar"/>
+        </w:rPr>
+        <w:t xml:space="preserve">##   border-top-width: 0;</w:t>
+      </w:r>
+      <w:r>
+        <w:br/>
+      </w:r>
+      <w:r>
+        <w:rPr>
+          <w:rStyle w:val="VerbatimChar"/>
+        </w:rPr>
+        <w:t xml:space="preserve">## }</w:t>
+      </w:r>
+      <w:r>
+        <w:br/>
+      </w:r>
+      <w:r>
+        <w:rPr>
+          <w:rStyle w:val="VerbatimChar"/>
+        </w:rPr>
+        <w:t xml:space="preserve">## </w:t>
+      </w:r>
+      <w:r>
+        <w:br/>
+      </w:r>
+      <w:r>
+        <w:rPr>
+          <w:rStyle w:val="VerbatimChar"/>
+        </w:rPr>
+        <w:t xml:space="preserve">## #gzqxzxmpwi .gt_bottom_border {</w:t>
+      </w:r>
+      <w:r>
+        <w:br/>
+      </w:r>
+      <w:r>
+        <w:rPr>
+          <w:rStyle w:val="VerbatimChar"/>
+        </w:rPr>
+        <w:t xml:space="preserve">##   border-bottom-style: solid;</w:t>
+      </w:r>
+      <w:r>
+        <w:br/>
+      </w:r>
+      <w:r>
+        <w:rPr>
+          <w:rStyle w:val="VerbatimChar"/>
+        </w:rPr>
+        <w:t xml:space="preserve">##   border-bottom-width: 2px;</w:t>
+      </w:r>
+      <w:r>
+        <w:br/>
+      </w:r>
+      <w:r>
+        <w:rPr>
+          <w:rStyle w:val="VerbatimChar"/>
+        </w:rPr>
+        <w:t xml:space="preserve">##   border-bottom-color: #D3D3D3;</w:t>
+      </w:r>
+      <w:r>
+        <w:br/>
+      </w:r>
+      <w:r>
+        <w:rPr>
+          <w:rStyle w:val="VerbatimChar"/>
+        </w:rPr>
+        <w:t xml:space="preserve">## }</w:t>
+      </w:r>
+      <w:r>
+        <w:br/>
+      </w:r>
+      <w:r>
+        <w:rPr>
+          <w:rStyle w:val="VerbatimChar"/>
+        </w:rPr>
+        <w:t xml:space="preserve">## </w:t>
+      </w:r>
+      <w:r>
+        <w:br/>
+      </w:r>
+      <w:r>
+        <w:rPr>
+          <w:rStyle w:val="VerbatimChar"/>
+        </w:rPr>
+        <w:t xml:space="preserve">## #gzqxzxmpwi .gt_col_headings {</w:t>
+      </w:r>
+      <w:r>
+        <w:br/>
+      </w:r>
+      <w:r>
+        <w:rPr>
+          <w:rStyle w:val="VerbatimChar"/>
+        </w:rPr>
+        <w:t xml:space="preserve">##   border-top-style: solid;</w:t>
+      </w:r>
+      <w:r>
+        <w:br/>
+      </w:r>
+      <w:r>
+        <w:rPr>
+          <w:rStyle w:val="VerbatimChar"/>
+        </w:rPr>
+        <w:t xml:space="preserve">##   border-top-width: 2px;</w:t>
+      </w:r>
+      <w:r>
+        <w:br/>
+      </w:r>
+      <w:r>
+        <w:rPr>
+          <w:rStyle w:val="VerbatimChar"/>
+        </w:rPr>
+        <w:t xml:space="preserve">##   border-top-color: #D3D3D3;</w:t>
+      </w:r>
+      <w:r>
+        <w:br/>
+      </w:r>
+      <w:r>
+        <w:rPr>
+          <w:rStyle w:val="VerbatimChar"/>
+        </w:rPr>
+        <w:t xml:space="preserve">##   border-bottom-style: solid;</w:t>
+      </w:r>
+      <w:r>
+        <w:br/>
+      </w:r>
+      <w:r>
+        <w:rPr>
+          <w:rStyle w:val="VerbatimChar"/>
+        </w:rPr>
+        <w:t xml:space="preserve">##   border-bottom-width: 2px;</w:t>
+      </w:r>
+      <w:r>
+        <w:br/>
+      </w:r>
+      <w:r>
+        <w:rPr>
+          <w:rStyle w:val="VerbatimChar"/>
+        </w:rPr>
+        <w:t xml:space="preserve">##   border-bottom-color: #D3D3D3;</w:t>
+      </w:r>
+      <w:r>
+        <w:br/>
+      </w:r>
+      <w:r>
+        <w:rPr>
+          <w:rStyle w:val="VerbatimChar"/>
+        </w:rPr>
+        <w:t xml:space="preserve">##   border-left-style: none;</w:t>
+      </w:r>
+      <w:r>
+        <w:br/>
+      </w:r>
+      <w:r>
+        <w:rPr>
+          <w:rStyle w:val="VerbatimChar"/>
+        </w:rPr>
+        <w:t xml:space="preserve">##   border-left-width: 1px;</w:t>
+      </w:r>
+      <w:r>
+        <w:br/>
+      </w:r>
+      <w:r>
+        <w:rPr>
+          <w:rStyle w:val="VerbatimChar"/>
+        </w:rPr>
+        <w:t xml:space="preserve">##   border-left-color: #D3D3D3;</w:t>
+      </w:r>
+      <w:r>
+        <w:br/>
+      </w:r>
+      <w:r>
+        <w:rPr>
+          <w:rStyle w:val="VerbatimChar"/>
+        </w:rPr>
+        <w:t xml:space="preserve">##   border-right-style: none;</w:t>
+      </w:r>
+      <w:r>
+        <w:br/>
+      </w:r>
+      <w:r>
+        <w:rPr>
+          <w:rStyle w:val="VerbatimChar"/>
+        </w:rPr>
+        <w:t xml:space="preserve">##   border-right-width: 1px;</w:t>
+      </w:r>
+      <w:r>
+        <w:br/>
+      </w:r>
+      <w:r>
+        <w:rPr>
+          <w:rStyle w:val="VerbatimChar"/>
+        </w:rPr>
+        <w:t xml:space="preserve">##   border-right-color: #D3D3D3;</w:t>
+      </w:r>
+      <w:r>
+        <w:br/>
+      </w:r>
+      <w:r>
+        <w:rPr>
+          <w:rStyle w:val="VerbatimChar"/>
+        </w:rPr>
+        <w:t xml:space="preserve">## }</w:t>
+      </w:r>
+      <w:r>
+        <w:br/>
+      </w:r>
+      <w:r>
+        <w:rPr>
+          <w:rStyle w:val="VerbatimChar"/>
+        </w:rPr>
+        <w:t xml:space="preserve">## </w:t>
+      </w:r>
+      <w:r>
+        <w:br/>
+      </w:r>
+      <w:r>
+        <w:rPr>
+          <w:rStyle w:val="VerbatimChar"/>
+        </w:rPr>
+        <w:t xml:space="preserve">## #gzqxzxmpwi .gt_col_heading {</w:t>
+      </w:r>
+      <w:r>
+        <w:br/>
+      </w:r>
+      <w:r>
+        <w:rPr>
+          <w:rStyle w:val="VerbatimChar"/>
+        </w:rPr>
+        <w:t xml:space="preserve">##   color: #333333;</w:t>
+      </w:r>
+      <w:r>
+        <w:br/>
+      </w:r>
+      <w:r>
+        <w:rPr>
+          <w:rStyle w:val="VerbatimChar"/>
+        </w:rPr>
+        <w:t xml:space="preserve">##   background-color: #FFFFFF;</w:t>
+      </w:r>
+      <w:r>
+        <w:br/>
+      </w:r>
+      <w:r>
+        <w:rPr>
+          <w:rStyle w:val="VerbatimChar"/>
+        </w:rPr>
+        <w:t xml:space="preserve">##   font-size: 100%;</w:t>
+      </w:r>
+      <w:r>
+        <w:br/>
+      </w:r>
+      <w:r>
+        <w:rPr>
+          <w:rStyle w:val="VerbatimChar"/>
+        </w:rPr>
+        <w:t xml:space="preserve">##   font-weight: normal;</w:t>
+      </w:r>
+      <w:r>
+        <w:br/>
+      </w:r>
+      <w:r>
+        <w:rPr>
+          <w:rStyle w:val="VerbatimChar"/>
+        </w:rPr>
+        <w:t xml:space="preserve">##   text-transform: inherit;</w:t>
+      </w:r>
+      <w:r>
+        <w:br/>
+      </w:r>
+      <w:r>
+        <w:rPr>
+          <w:rStyle w:val="VerbatimChar"/>
+        </w:rPr>
+        <w:t xml:space="preserve">##   border-left-style: none;</w:t>
+      </w:r>
+      <w:r>
+        <w:br/>
+      </w:r>
+      <w:r>
+        <w:rPr>
+          <w:rStyle w:val="VerbatimChar"/>
+        </w:rPr>
+        <w:t xml:space="preserve">##   border-left-width: 1px;</w:t>
+      </w:r>
+      <w:r>
+        <w:br/>
+      </w:r>
+      <w:r>
+        <w:rPr>
+          <w:rStyle w:val="VerbatimChar"/>
+        </w:rPr>
+        <w:t xml:space="preserve">##   border-left-color: #D3D3D3;</w:t>
+      </w:r>
+      <w:r>
+        <w:br/>
+      </w:r>
+      <w:r>
+        <w:rPr>
+          <w:rStyle w:val="VerbatimChar"/>
+        </w:rPr>
+        <w:t xml:space="preserve">##   border-right-style: none;</w:t>
+      </w:r>
+      <w:r>
+        <w:br/>
+      </w:r>
+      <w:r>
+        <w:rPr>
+          <w:rStyle w:val="VerbatimChar"/>
+        </w:rPr>
+        <w:t xml:space="preserve">##   border-right-width: 1px;</w:t>
+      </w:r>
+      <w:r>
+        <w:br/>
+      </w:r>
+      <w:r>
+        <w:rPr>
+          <w:rStyle w:val="VerbatimChar"/>
+        </w:rPr>
+        <w:t xml:space="preserve">##   border-right-color: #D3D3D3;</w:t>
+      </w:r>
+      <w:r>
+        <w:br/>
+      </w:r>
+      <w:r>
+        <w:rPr>
+          <w:rStyle w:val="VerbatimChar"/>
+        </w:rPr>
+        <w:t xml:space="preserve">##   vertical-align: bottom;</w:t>
+      </w:r>
+      <w:r>
+        <w:br/>
+      </w:r>
+      <w:r>
+        <w:rPr>
+          <w:rStyle w:val="VerbatimChar"/>
+        </w:rPr>
+        <w:t xml:space="preserve">##   padding-top: 5px;</w:t>
+      </w:r>
+      <w:r>
+        <w:br/>
+      </w:r>
+      <w:r>
+        <w:rPr>
+          <w:rStyle w:val="VerbatimChar"/>
+        </w:rPr>
+        <w:t xml:space="preserve">##   padding-bottom: 6px;</w:t>
+      </w:r>
+      <w:r>
+        <w:br/>
+      </w:r>
+      <w:r>
+        <w:rPr>
+          <w:rStyle w:val="VerbatimChar"/>
+        </w:rPr>
+        <w:t xml:space="preserve">##   padding-left: 5px;</w:t>
+      </w:r>
+      <w:r>
+        <w:br/>
+      </w:r>
+      <w:r>
+        <w:rPr>
+          <w:rStyle w:val="VerbatimChar"/>
+        </w:rPr>
+        <w:t xml:space="preserve">##   padding-right: 5px;</w:t>
+      </w:r>
+      <w:r>
+        <w:br/>
+      </w:r>
+      <w:r>
+        <w:rPr>
+          <w:rStyle w:val="VerbatimChar"/>
+        </w:rPr>
+        <w:t xml:space="preserve">##   overflow-x: hidden;</w:t>
+      </w:r>
+      <w:r>
+        <w:br/>
+      </w:r>
+      <w:r>
+        <w:rPr>
+          <w:rStyle w:val="VerbatimChar"/>
+        </w:rPr>
+        <w:t xml:space="preserve">## }</w:t>
+      </w:r>
+      <w:r>
+        <w:br/>
+      </w:r>
+      <w:r>
+        <w:rPr>
+          <w:rStyle w:val="VerbatimChar"/>
+        </w:rPr>
+        <w:t xml:space="preserve">## </w:t>
+      </w:r>
+      <w:r>
+        <w:br/>
+      </w:r>
+      <w:r>
+        <w:rPr>
+          <w:rStyle w:val="VerbatimChar"/>
+        </w:rPr>
+        <w:t xml:space="preserve">## #gzqxzxmpwi .gt_column_spanner_outer {</w:t>
+      </w:r>
+      <w:r>
+        <w:br/>
+      </w:r>
+      <w:r>
+        <w:rPr>
+          <w:rStyle w:val="VerbatimChar"/>
+        </w:rPr>
+        <w:t xml:space="preserve">##   color: #333333;</w:t>
+      </w:r>
+      <w:r>
+        <w:br/>
+      </w:r>
+      <w:r>
+        <w:rPr>
+          <w:rStyle w:val="VerbatimChar"/>
+        </w:rPr>
+        <w:t xml:space="preserve">##   background-color: #FFFFFF;</w:t>
+      </w:r>
+      <w:r>
+        <w:br/>
+      </w:r>
+      <w:r>
+        <w:rPr>
+          <w:rStyle w:val="VerbatimChar"/>
+        </w:rPr>
+        <w:t xml:space="preserve">##   font-size: 100%;</w:t>
+      </w:r>
+      <w:r>
+        <w:br/>
+      </w:r>
+      <w:r>
+        <w:rPr>
+          <w:rStyle w:val="VerbatimChar"/>
+        </w:rPr>
+        <w:t xml:space="preserve">##   font-weight: normal;</w:t>
+      </w:r>
+      <w:r>
+        <w:br/>
+      </w:r>
+      <w:r>
+        <w:rPr>
+          <w:rStyle w:val="VerbatimChar"/>
+        </w:rPr>
+        <w:t xml:space="preserve">##   text-transform: inherit;</w:t>
+      </w:r>
+      <w:r>
+        <w:br/>
+      </w:r>
+      <w:r>
+        <w:rPr>
+          <w:rStyle w:val="VerbatimChar"/>
+        </w:rPr>
+        <w:t xml:space="preserve">##   padding-top: 0;</w:t>
+      </w:r>
+      <w:r>
+        <w:br/>
+      </w:r>
+      <w:r>
+        <w:rPr>
+          <w:rStyle w:val="VerbatimChar"/>
+        </w:rPr>
+        <w:t xml:space="preserve">##   padding-bottom: 0;</w:t>
+      </w:r>
+      <w:r>
+        <w:br/>
+      </w:r>
+      <w:r>
+        <w:rPr>
+          <w:rStyle w:val="VerbatimChar"/>
+        </w:rPr>
+        <w:t xml:space="preserve">##   padding-left: 4px;</w:t>
+      </w:r>
+      <w:r>
+        <w:br/>
+      </w:r>
+      <w:r>
+        <w:rPr>
+          <w:rStyle w:val="VerbatimChar"/>
+        </w:rPr>
+        <w:t xml:space="preserve">##   padding-right: 4px;</w:t>
+      </w:r>
+      <w:r>
+        <w:br/>
+      </w:r>
+      <w:r>
+        <w:rPr>
+          <w:rStyle w:val="VerbatimChar"/>
+        </w:rPr>
+        <w:t xml:space="preserve">## }</w:t>
+      </w:r>
+      <w:r>
+        <w:br/>
+      </w:r>
+      <w:r>
+        <w:rPr>
+          <w:rStyle w:val="VerbatimChar"/>
+        </w:rPr>
+        <w:t xml:space="preserve">## </w:t>
+      </w:r>
+      <w:r>
+        <w:br/>
+      </w:r>
+      <w:r>
+        <w:rPr>
+          <w:rStyle w:val="VerbatimChar"/>
+        </w:rPr>
+        <w:t xml:space="preserve">## #gzqxzxmpwi .gt_column_spanner_outer:first-child {</w:t>
+      </w:r>
+      <w:r>
+        <w:br/>
+      </w:r>
+      <w:r>
+        <w:rPr>
+          <w:rStyle w:val="VerbatimChar"/>
+        </w:rPr>
+        <w:t xml:space="preserve">##   padding-left: 0;</w:t>
+      </w:r>
+      <w:r>
+        <w:br/>
+      </w:r>
+      <w:r>
+        <w:rPr>
+          <w:rStyle w:val="VerbatimChar"/>
+        </w:rPr>
+        <w:t xml:space="preserve">## }</w:t>
+      </w:r>
+      <w:r>
+        <w:br/>
+      </w:r>
+      <w:r>
+        <w:rPr>
+          <w:rStyle w:val="VerbatimChar"/>
+        </w:rPr>
+        <w:t xml:space="preserve">## </w:t>
+      </w:r>
+      <w:r>
+        <w:br/>
+      </w:r>
+      <w:r>
+        <w:rPr>
+          <w:rStyle w:val="VerbatimChar"/>
+        </w:rPr>
+        <w:t xml:space="preserve">## #gzqxzxmpwi .gt_column_spanner_outer:last-child {</w:t>
+      </w:r>
+      <w:r>
+        <w:br/>
+      </w:r>
+      <w:r>
+        <w:rPr>
+          <w:rStyle w:val="VerbatimChar"/>
+        </w:rPr>
+        <w:t xml:space="preserve">##   padding-right: 0;</w:t>
+      </w:r>
+      <w:r>
+        <w:br/>
+      </w:r>
+      <w:r>
+        <w:rPr>
+          <w:rStyle w:val="VerbatimChar"/>
+        </w:rPr>
+        <w:t xml:space="preserve">## }</w:t>
+      </w:r>
+      <w:r>
+        <w:br/>
+      </w:r>
+      <w:r>
+        <w:rPr>
+          <w:rStyle w:val="VerbatimChar"/>
+        </w:rPr>
+        <w:t xml:space="preserve">## </w:t>
+      </w:r>
+      <w:r>
+        <w:br/>
+      </w:r>
+      <w:r>
+        <w:rPr>
+          <w:rStyle w:val="VerbatimChar"/>
+        </w:rPr>
+        <w:t xml:space="preserve">## #gzqxzxmpwi .gt_column_spanner {</w:t>
+      </w:r>
+      <w:r>
+        <w:br/>
+      </w:r>
+      <w:r>
+        <w:rPr>
+          <w:rStyle w:val="VerbatimChar"/>
+        </w:rPr>
+        <w:t xml:space="preserve">##   border-bottom-style: solid;</w:t>
+      </w:r>
+      <w:r>
+        <w:br/>
+      </w:r>
+      <w:r>
+        <w:rPr>
+          <w:rStyle w:val="VerbatimChar"/>
+        </w:rPr>
+        <w:t xml:space="preserve">##   border-bottom-width: 2px;</w:t>
+      </w:r>
+      <w:r>
+        <w:br/>
+      </w:r>
+      <w:r>
+        <w:rPr>
+          <w:rStyle w:val="VerbatimChar"/>
+        </w:rPr>
+        <w:t xml:space="preserve">##   border-bottom-color: #D3D3D3;</w:t>
+      </w:r>
+      <w:r>
+        <w:br/>
+      </w:r>
+      <w:r>
+        <w:rPr>
+          <w:rStyle w:val="VerbatimChar"/>
+        </w:rPr>
+        <w:t xml:space="preserve">##   vertical-align: bottom;</w:t>
+      </w:r>
+      <w:r>
+        <w:br/>
+      </w:r>
+      <w:r>
+        <w:rPr>
+          <w:rStyle w:val="VerbatimChar"/>
+        </w:rPr>
+        <w:t xml:space="preserve">##   padding-top: 5px;</w:t>
+      </w:r>
+      <w:r>
+        <w:br/>
+      </w:r>
+      <w:r>
+        <w:rPr>
+          <w:rStyle w:val="VerbatimChar"/>
+        </w:rPr>
+        <w:t xml:space="preserve">##   padding-bottom: 6px;</w:t>
+      </w:r>
+      <w:r>
+        <w:br/>
+      </w:r>
+      <w:r>
+        <w:rPr>
+          <w:rStyle w:val="VerbatimChar"/>
+        </w:rPr>
+        <w:t xml:space="preserve">##   overflow-x: hidden;</w:t>
+      </w:r>
+      <w:r>
+        <w:br/>
+      </w:r>
+      <w:r>
+        <w:rPr>
+          <w:rStyle w:val="VerbatimChar"/>
+        </w:rPr>
+        <w:t xml:space="preserve">##   display: inline-block;</w:t>
+      </w:r>
+      <w:r>
+        <w:br/>
+      </w:r>
+      <w:r>
+        <w:rPr>
+          <w:rStyle w:val="VerbatimChar"/>
+        </w:rPr>
+        <w:t xml:space="preserve">##   width: 100%;</w:t>
+      </w:r>
+      <w:r>
+        <w:br/>
+      </w:r>
+      <w:r>
+        <w:rPr>
+          <w:rStyle w:val="VerbatimChar"/>
+        </w:rPr>
+        <w:t xml:space="preserve">## }</w:t>
+      </w:r>
+      <w:r>
+        <w:br/>
+      </w:r>
+      <w:r>
+        <w:rPr>
+          <w:rStyle w:val="VerbatimChar"/>
+        </w:rPr>
+        <w:t xml:space="preserve">## </w:t>
+      </w:r>
+      <w:r>
+        <w:br/>
+      </w:r>
+      <w:r>
+        <w:rPr>
+          <w:rStyle w:val="VerbatimChar"/>
+        </w:rPr>
+        <w:t xml:space="preserve">## #gzqxzxmpwi .gt_group_heading {</w:t>
+      </w:r>
+      <w:r>
+        <w:br/>
+      </w:r>
+      <w:r>
+        <w:rPr>
+          <w:rStyle w:val="VerbatimChar"/>
+        </w:rPr>
+        <w:t xml:space="preserve">##   padding: 8px;</w:t>
+      </w:r>
+      <w:r>
+        <w:br/>
+      </w:r>
+      <w:r>
+        <w:rPr>
+          <w:rStyle w:val="VerbatimChar"/>
+        </w:rPr>
+        <w:t xml:space="preserve">##   color: #333333;</w:t>
+      </w:r>
+      <w:r>
+        <w:br/>
+      </w:r>
+      <w:r>
+        <w:rPr>
+          <w:rStyle w:val="VerbatimChar"/>
+        </w:rPr>
+        <w:t xml:space="preserve">##   background-color: #FFFFFF;</w:t>
+      </w:r>
+      <w:r>
+        <w:br/>
+      </w:r>
+      <w:r>
+        <w:rPr>
+          <w:rStyle w:val="VerbatimChar"/>
+        </w:rPr>
+        <w:t xml:space="preserve">##   font-size: 100%;</w:t>
+      </w:r>
+      <w:r>
+        <w:br/>
+      </w:r>
+      <w:r>
+        <w:rPr>
+          <w:rStyle w:val="VerbatimChar"/>
+        </w:rPr>
+        <w:t xml:space="preserve">##   font-weight: initial;</w:t>
+      </w:r>
+      <w:r>
+        <w:br/>
+      </w:r>
+      <w:r>
+        <w:rPr>
+          <w:rStyle w:val="VerbatimChar"/>
+        </w:rPr>
+        <w:t xml:space="preserve">##   text-transform: inherit;</w:t>
+      </w:r>
+      <w:r>
+        <w:br/>
+      </w:r>
+      <w:r>
+        <w:rPr>
+          <w:rStyle w:val="VerbatimChar"/>
+        </w:rPr>
+        <w:t xml:space="preserve">##   border-top-style: solid;</w:t>
+      </w:r>
+      <w:r>
+        <w:br/>
+      </w:r>
+      <w:r>
+        <w:rPr>
+          <w:rStyle w:val="VerbatimChar"/>
+        </w:rPr>
+        <w:t xml:space="preserve">##   border-top-width: 2px;</w:t>
+      </w:r>
+      <w:r>
+        <w:br/>
+      </w:r>
+      <w:r>
+        <w:rPr>
+          <w:rStyle w:val="VerbatimChar"/>
+        </w:rPr>
+        <w:t xml:space="preserve">##   border-top-color: #D3D3D3;</w:t>
+      </w:r>
+      <w:r>
+        <w:br/>
+      </w:r>
+      <w:r>
+        <w:rPr>
+          <w:rStyle w:val="VerbatimChar"/>
+        </w:rPr>
+        <w:t xml:space="preserve">##   border-bottom-style: solid;</w:t>
+      </w:r>
+      <w:r>
+        <w:br/>
+      </w:r>
+      <w:r>
+        <w:rPr>
+          <w:rStyle w:val="VerbatimChar"/>
+        </w:rPr>
+        <w:t xml:space="preserve">##   border-bottom-width: 2px;</w:t>
+      </w:r>
+      <w:r>
+        <w:br/>
+      </w:r>
+      <w:r>
+        <w:rPr>
+          <w:rStyle w:val="VerbatimChar"/>
+        </w:rPr>
+        <w:t xml:space="preserve">##   border-bottom-color: #D3D3D3;</w:t>
+      </w:r>
+      <w:r>
+        <w:br/>
+      </w:r>
+      <w:r>
+        <w:rPr>
+          <w:rStyle w:val="VerbatimChar"/>
+        </w:rPr>
+        <w:t xml:space="preserve">##   border-left-style: none;</w:t>
+      </w:r>
+      <w:r>
+        <w:br/>
+      </w:r>
+      <w:r>
+        <w:rPr>
+          <w:rStyle w:val="VerbatimChar"/>
+        </w:rPr>
+        <w:t xml:space="preserve">##   border-left-width: 1px;</w:t>
+      </w:r>
+      <w:r>
+        <w:br/>
+      </w:r>
+      <w:r>
+        <w:rPr>
+          <w:rStyle w:val="VerbatimChar"/>
+        </w:rPr>
+        <w:t xml:space="preserve">##   border-left-color: #D3D3D3;</w:t>
+      </w:r>
+      <w:r>
+        <w:br/>
+      </w:r>
+      <w:r>
+        <w:rPr>
+          <w:rStyle w:val="VerbatimChar"/>
+        </w:rPr>
+        <w:t xml:space="preserve">##   border-right-style: none;</w:t>
+      </w:r>
+      <w:r>
+        <w:br/>
+      </w:r>
+      <w:r>
+        <w:rPr>
+          <w:rStyle w:val="VerbatimChar"/>
+        </w:rPr>
+        <w:t xml:space="preserve">##   border-right-width: 1px;</w:t>
+      </w:r>
+      <w:r>
+        <w:br/>
+      </w:r>
+      <w:r>
+        <w:rPr>
+          <w:rStyle w:val="VerbatimChar"/>
+        </w:rPr>
+        <w:t xml:space="preserve">##   border-right-color: #D3D3D3;</w:t>
+      </w:r>
+      <w:r>
+        <w:br/>
+      </w:r>
+      <w:r>
+        <w:rPr>
+          <w:rStyle w:val="VerbatimChar"/>
+        </w:rPr>
+        <w:t xml:space="preserve">##   vertical-align: middle;</w:t>
+      </w:r>
+      <w:r>
+        <w:br/>
+      </w:r>
+      <w:r>
+        <w:rPr>
+          <w:rStyle w:val="VerbatimChar"/>
+        </w:rPr>
+        <w:t xml:space="preserve">## }</w:t>
+      </w:r>
+      <w:r>
+        <w:br/>
+      </w:r>
+      <w:r>
+        <w:rPr>
+          <w:rStyle w:val="VerbatimChar"/>
+        </w:rPr>
+        <w:t xml:space="preserve">## </w:t>
+      </w:r>
+      <w:r>
+        <w:br/>
+      </w:r>
+      <w:r>
+        <w:rPr>
+          <w:rStyle w:val="VerbatimChar"/>
+        </w:rPr>
+        <w:t xml:space="preserve">## #gzqxzxmpwi .gt_empty_group_heading {</w:t>
+      </w:r>
+      <w:r>
+        <w:br/>
+      </w:r>
+      <w:r>
+        <w:rPr>
+          <w:rStyle w:val="VerbatimChar"/>
+        </w:rPr>
+        <w:t xml:space="preserve">##   padding: 0.5px;</w:t>
+      </w:r>
+      <w:r>
+        <w:br/>
+      </w:r>
+      <w:r>
+        <w:rPr>
+          <w:rStyle w:val="VerbatimChar"/>
+        </w:rPr>
+        <w:t xml:space="preserve">##   color: #333333;</w:t>
+      </w:r>
+      <w:r>
+        <w:br/>
+      </w:r>
+      <w:r>
+        <w:rPr>
+          <w:rStyle w:val="VerbatimChar"/>
+        </w:rPr>
+        <w:t xml:space="preserve">##   background-color: #FFFFFF;</w:t>
+      </w:r>
+      <w:r>
+        <w:br/>
+      </w:r>
+      <w:r>
+        <w:rPr>
+          <w:rStyle w:val="VerbatimChar"/>
+        </w:rPr>
+        <w:t xml:space="preserve">##   font-size: 100%;</w:t>
+      </w:r>
+      <w:r>
+        <w:br/>
+      </w:r>
+      <w:r>
+        <w:rPr>
+          <w:rStyle w:val="VerbatimChar"/>
+        </w:rPr>
+        <w:t xml:space="preserve">##   font-weight: initial;</w:t>
+      </w:r>
+      <w:r>
+        <w:br/>
+      </w:r>
+      <w:r>
+        <w:rPr>
+          <w:rStyle w:val="VerbatimChar"/>
+        </w:rPr>
+        <w:t xml:space="preserve">##   border-top-style: solid;</w:t>
+      </w:r>
+      <w:r>
+        <w:br/>
+      </w:r>
+      <w:r>
+        <w:rPr>
+          <w:rStyle w:val="VerbatimChar"/>
+        </w:rPr>
+        <w:t xml:space="preserve">##   border-top-width: 2px;</w:t>
+      </w:r>
+      <w:r>
+        <w:br/>
+      </w:r>
+      <w:r>
+        <w:rPr>
+          <w:rStyle w:val="VerbatimChar"/>
+        </w:rPr>
+        <w:t xml:space="preserve">##   border-top-color: #D3D3D3;</w:t>
+      </w:r>
+      <w:r>
+        <w:br/>
+      </w:r>
+      <w:r>
+        <w:rPr>
+          <w:rStyle w:val="VerbatimChar"/>
+        </w:rPr>
+        <w:t xml:space="preserve">##   border-bottom-style: solid;</w:t>
+      </w:r>
+      <w:r>
+        <w:br/>
+      </w:r>
+      <w:r>
+        <w:rPr>
+          <w:rStyle w:val="VerbatimChar"/>
+        </w:rPr>
+        <w:t xml:space="preserve">##   border-bottom-width: 2px;</w:t>
+      </w:r>
+      <w:r>
+        <w:br/>
+      </w:r>
+      <w:r>
+        <w:rPr>
+          <w:rStyle w:val="VerbatimChar"/>
+        </w:rPr>
+        <w:t xml:space="preserve">##   border-bottom-color: #D3D3D3;</w:t>
+      </w:r>
+      <w:r>
+        <w:br/>
+      </w:r>
+      <w:r>
+        <w:rPr>
+          <w:rStyle w:val="VerbatimChar"/>
+        </w:rPr>
+        <w:t xml:space="preserve">##   vertical-align: middle;</w:t>
+      </w:r>
+      <w:r>
+        <w:br/>
+      </w:r>
+      <w:r>
+        <w:rPr>
+          <w:rStyle w:val="VerbatimChar"/>
+        </w:rPr>
+        <w:t xml:space="preserve">## }</w:t>
+      </w:r>
+      <w:r>
+        <w:br/>
+      </w:r>
+      <w:r>
+        <w:rPr>
+          <w:rStyle w:val="VerbatimChar"/>
+        </w:rPr>
+        <w:t xml:space="preserve">## </w:t>
+      </w:r>
+      <w:r>
+        <w:br/>
+      </w:r>
+      <w:r>
+        <w:rPr>
+          <w:rStyle w:val="VerbatimChar"/>
+        </w:rPr>
+        <w:t xml:space="preserve">## #gzqxzxmpwi .gt_from_md &gt; :first-child {</w:t>
+      </w:r>
+      <w:r>
+        <w:br/>
+      </w:r>
+      <w:r>
+        <w:rPr>
+          <w:rStyle w:val="VerbatimChar"/>
+        </w:rPr>
+        <w:t xml:space="preserve">##   margin-top: 0;</w:t>
+      </w:r>
+      <w:r>
+        <w:br/>
+      </w:r>
+      <w:r>
+        <w:rPr>
+          <w:rStyle w:val="VerbatimChar"/>
+        </w:rPr>
+        <w:t xml:space="preserve">## }</w:t>
+      </w:r>
+      <w:r>
+        <w:br/>
+      </w:r>
+      <w:r>
+        <w:rPr>
+          <w:rStyle w:val="VerbatimChar"/>
+        </w:rPr>
+        <w:t xml:space="preserve">## </w:t>
+      </w:r>
+      <w:r>
+        <w:br/>
+      </w:r>
+      <w:r>
+        <w:rPr>
+          <w:rStyle w:val="VerbatimChar"/>
+        </w:rPr>
+        <w:t xml:space="preserve">## #gzqxzxmpwi .gt_from_md &gt; :last-child {</w:t>
+      </w:r>
+      <w:r>
+        <w:br/>
+      </w:r>
+      <w:r>
+        <w:rPr>
+          <w:rStyle w:val="VerbatimChar"/>
+        </w:rPr>
+        <w:t xml:space="preserve">##   margin-bottom: 0;</w:t>
+      </w:r>
+      <w:r>
+        <w:br/>
+      </w:r>
+      <w:r>
+        <w:rPr>
+          <w:rStyle w:val="VerbatimChar"/>
+        </w:rPr>
+        <w:t xml:space="preserve">## }</w:t>
+      </w:r>
+      <w:r>
+        <w:br/>
+      </w:r>
+      <w:r>
+        <w:rPr>
+          <w:rStyle w:val="VerbatimChar"/>
+        </w:rPr>
+        <w:t xml:space="preserve">## </w:t>
+      </w:r>
+      <w:r>
+        <w:br/>
+      </w:r>
+      <w:r>
+        <w:rPr>
+          <w:rStyle w:val="VerbatimChar"/>
+        </w:rPr>
+        <w:t xml:space="preserve">## #gzqxzxmpwi .gt_row {</w:t>
+      </w:r>
+      <w:r>
+        <w:br/>
+      </w:r>
+      <w:r>
+        <w:rPr>
+          <w:rStyle w:val="VerbatimChar"/>
+        </w:rPr>
+        <w:t xml:space="preserve">##   padding-top: 8px;</w:t>
+      </w:r>
+      <w:r>
+        <w:br/>
+      </w:r>
+      <w:r>
+        <w:rPr>
+          <w:rStyle w:val="VerbatimChar"/>
+        </w:rPr>
+        <w:t xml:space="preserve">##   padding-bottom: 8px;</w:t>
+      </w:r>
+      <w:r>
+        <w:br/>
+      </w:r>
+      <w:r>
+        <w:rPr>
+          <w:rStyle w:val="VerbatimChar"/>
+        </w:rPr>
+        <w:t xml:space="preserve">##   padding-left: 5px;</w:t>
+      </w:r>
+      <w:r>
+        <w:br/>
+      </w:r>
+      <w:r>
+        <w:rPr>
+          <w:rStyle w:val="VerbatimChar"/>
+        </w:rPr>
+        <w:t xml:space="preserve">##   padding-right: 5px;</w:t>
+      </w:r>
+      <w:r>
+        <w:br/>
+      </w:r>
+      <w:r>
+        <w:rPr>
+          <w:rStyle w:val="VerbatimChar"/>
+        </w:rPr>
+        <w:t xml:space="preserve">##   margin: 10px;</w:t>
+      </w:r>
+      <w:r>
+        <w:br/>
+      </w:r>
+      <w:r>
+        <w:rPr>
+          <w:rStyle w:val="VerbatimChar"/>
+        </w:rPr>
+        <w:t xml:space="preserve">##   border-top-style: solid;</w:t>
+      </w:r>
+      <w:r>
+        <w:br/>
+      </w:r>
+      <w:r>
+        <w:rPr>
+          <w:rStyle w:val="VerbatimChar"/>
+        </w:rPr>
+        <w:t xml:space="preserve">##   border-top-width: 1px;</w:t>
+      </w:r>
+      <w:r>
+        <w:br/>
+      </w:r>
+      <w:r>
+        <w:rPr>
+          <w:rStyle w:val="VerbatimChar"/>
+        </w:rPr>
+        <w:t xml:space="preserve">##   border-top-color: #D3D3D3;</w:t>
+      </w:r>
+      <w:r>
+        <w:br/>
+      </w:r>
+      <w:r>
+        <w:rPr>
+          <w:rStyle w:val="VerbatimChar"/>
+        </w:rPr>
+        <w:t xml:space="preserve">##   border-left-style: none;</w:t>
+      </w:r>
+      <w:r>
+        <w:br/>
+      </w:r>
+      <w:r>
+        <w:rPr>
+          <w:rStyle w:val="VerbatimChar"/>
+        </w:rPr>
+        <w:t xml:space="preserve">##   border-left-width: 1px;</w:t>
+      </w:r>
+      <w:r>
+        <w:br/>
+      </w:r>
+      <w:r>
+        <w:rPr>
+          <w:rStyle w:val="VerbatimChar"/>
+        </w:rPr>
+        <w:t xml:space="preserve">##   border-left-color: #D3D3D3;</w:t>
+      </w:r>
+      <w:r>
+        <w:br/>
+      </w:r>
+      <w:r>
+        <w:rPr>
+          <w:rStyle w:val="VerbatimChar"/>
+        </w:rPr>
+        <w:t xml:space="preserve">##   border-right-style: none;</w:t>
+      </w:r>
+      <w:r>
+        <w:br/>
+      </w:r>
+      <w:r>
+        <w:rPr>
+          <w:rStyle w:val="VerbatimChar"/>
+        </w:rPr>
+        <w:t xml:space="preserve">##   border-right-width: 1px;</w:t>
+      </w:r>
+      <w:r>
+        <w:br/>
+      </w:r>
+      <w:r>
+        <w:rPr>
+          <w:rStyle w:val="VerbatimChar"/>
+        </w:rPr>
+        <w:t xml:space="preserve">##   border-right-color: #D3D3D3;</w:t>
+      </w:r>
+      <w:r>
+        <w:br/>
+      </w:r>
+      <w:r>
+        <w:rPr>
+          <w:rStyle w:val="VerbatimChar"/>
+        </w:rPr>
+        <w:t xml:space="preserve">##   vertical-align: middle;</w:t>
+      </w:r>
+      <w:r>
+        <w:br/>
+      </w:r>
+      <w:r>
+        <w:rPr>
+          <w:rStyle w:val="VerbatimChar"/>
+        </w:rPr>
+        <w:t xml:space="preserve">##   overflow-x: hidden;</w:t>
+      </w:r>
+      <w:r>
+        <w:br/>
+      </w:r>
+      <w:r>
+        <w:rPr>
+          <w:rStyle w:val="VerbatimChar"/>
+        </w:rPr>
+        <w:t xml:space="preserve">## }</w:t>
+      </w:r>
+      <w:r>
+        <w:br/>
+      </w:r>
+      <w:r>
+        <w:rPr>
+          <w:rStyle w:val="VerbatimChar"/>
+        </w:rPr>
+        <w:t xml:space="preserve">## </w:t>
+      </w:r>
+      <w:r>
+        <w:br/>
+      </w:r>
+      <w:r>
+        <w:rPr>
+          <w:rStyle w:val="VerbatimChar"/>
+        </w:rPr>
+        <w:t xml:space="preserve">## #gzqxzxmpwi .gt_stub {</w:t>
+      </w:r>
+      <w:r>
+        <w:br/>
+      </w:r>
+      <w:r>
+        <w:rPr>
+          <w:rStyle w:val="VerbatimChar"/>
+        </w:rPr>
+        <w:t xml:space="preserve">##   color: #333333;</w:t>
+      </w:r>
+      <w:r>
+        <w:br/>
+      </w:r>
+      <w:r>
+        <w:rPr>
+          <w:rStyle w:val="VerbatimChar"/>
+        </w:rPr>
+        <w:t xml:space="preserve">##   background-color: #FFFFFF;</w:t>
+      </w:r>
+      <w:r>
+        <w:br/>
+      </w:r>
+      <w:r>
+        <w:rPr>
+          <w:rStyle w:val="VerbatimChar"/>
+        </w:rPr>
+        <w:t xml:space="preserve">##   font-size: 100%;</w:t>
+      </w:r>
+      <w:r>
+        <w:br/>
+      </w:r>
+      <w:r>
+        <w:rPr>
+          <w:rStyle w:val="VerbatimChar"/>
+        </w:rPr>
+        <w:t xml:space="preserve">##   font-weight: initial;</w:t>
+      </w:r>
+      <w:r>
+        <w:br/>
+      </w:r>
+      <w:r>
+        <w:rPr>
+          <w:rStyle w:val="VerbatimChar"/>
+        </w:rPr>
+        <w:t xml:space="preserve">##   text-transform: inherit;</w:t>
+      </w:r>
+      <w:r>
+        <w:br/>
+      </w:r>
+      <w:r>
+        <w:rPr>
+          <w:rStyle w:val="VerbatimChar"/>
+        </w:rPr>
+        <w:t xml:space="preserve">##   border-right-style: solid;</w:t>
+      </w:r>
+      <w:r>
+        <w:br/>
+      </w:r>
+      <w:r>
+        <w:rPr>
+          <w:rStyle w:val="VerbatimChar"/>
+        </w:rPr>
+        <w:t xml:space="preserve">##   border-right-width: 2px;</w:t>
+      </w:r>
+      <w:r>
+        <w:br/>
+      </w:r>
+      <w:r>
+        <w:rPr>
+          <w:rStyle w:val="VerbatimChar"/>
+        </w:rPr>
+        <w:t xml:space="preserve">##   border-right-color: #D3D3D3;</w:t>
+      </w:r>
+      <w:r>
+        <w:br/>
+      </w:r>
+      <w:r>
+        <w:rPr>
+          <w:rStyle w:val="VerbatimChar"/>
+        </w:rPr>
+        <w:t xml:space="preserve">##   padding-left: 12px;</w:t>
+      </w:r>
+      <w:r>
+        <w:br/>
+      </w:r>
+      <w:r>
+        <w:rPr>
+          <w:rStyle w:val="VerbatimChar"/>
+        </w:rPr>
+        <w:t xml:space="preserve">## }</w:t>
+      </w:r>
+      <w:r>
+        <w:br/>
+      </w:r>
+      <w:r>
+        <w:rPr>
+          <w:rStyle w:val="VerbatimChar"/>
+        </w:rPr>
+        <w:t xml:space="preserve">## </w:t>
+      </w:r>
+      <w:r>
+        <w:br/>
+      </w:r>
+      <w:r>
+        <w:rPr>
+          <w:rStyle w:val="VerbatimChar"/>
+        </w:rPr>
+        <w:t xml:space="preserve">## #gzqxzxmpwi .gt_summary_row {</w:t>
+      </w:r>
+      <w:r>
+        <w:br/>
+      </w:r>
+      <w:r>
+        <w:rPr>
+          <w:rStyle w:val="VerbatimChar"/>
+        </w:rPr>
+        <w:t xml:space="preserve">##   color: #333333;</w:t>
+      </w:r>
+      <w:r>
+        <w:br/>
+      </w:r>
+      <w:r>
+        <w:rPr>
+          <w:rStyle w:val="VerbatimChar"/>
+        </w:rPr>
+        <w:t xml:space="preserve">##   background-color: #FFFFFF;</w:t>
+      </w:r>
+      <w:r>
+        <w:br/>
+      </w:r>
+      <w:r>
+        <w:rPr>
+          <w:rStyle w:val="VerbatimChar"/>
+        </w:rPr>
+        <w:t xml:space="preserve">##   text-transform: inherit;</w:t>
+      </w:r>
+      <w:r>
+        <w:br/>
+      </w:r>
+      <w:r>
+        <w:rPr>
+          <w:rStyle w:val="VerbatimChar"/>
+        </w:rPr>
+        <w:t xml:space="preserve">##   padding-top: 8px;</w:t>
+      </w:r>
+      <w:r>
+        <w:br/>
+      </w:r>
+      <w:r>
+        <w:rPr>
+          <w:rStyle w:val="VerbatimChar"/>
+        </w:rPr>
+        <w:t xml:space="preserve">##   padding-bottom: 8px;</w:t>
+      </w:r>
+      <w:r>
+        <w:br/>
+      </w:r>
+      <w:r>
+        <w:rPr>
+          <w:rStyle w:val="VerbatimChar"/>
+        </w:rPr>
+        <w:t xml:space="preserve">##   padding-left: 5px;</w:t>
+      </w:r>
+      <w:r>
+        <w:br/>
+      </w:r>
+      <w:r>
+        <w:rPr>
+          <w:rStyle w:val="VerbatimChar"/>
+        </w:rPr>
+        <w:t xml:space="preserve">##   padding-right: 5px;</w:t>
+      </w:r>
+      <w:r>
+        <w:br/>
+      </w:r>
+      <w:r>
+        <w:rPr>
+          <w:rStyle w:val="VerbatimChar"/>
+        </w:rPr>
+        <w:t xml:space="preserve">## }</w:t>
+      </w:r>
+      <w:r>
+        <w:br/>
+      </w:r>
+      <w:r>
+        <w:rPr>
+          <w:rStyle w:val="VerbatimChar"/>
+        </w:rPr>
+        <w:t xml:space="preserve">## </w:t>
+      </w:r>
+      <w:r>
+        <w:br/>
+      </w:r>
+      <w:r>
+        <w:rPr>
+          <w:rStyle w:val="VerbatimChar"/>
+        </w:rPr>
+        <w:t xml:space="preserve">## #gzqxzxmpwi .gt_first_summary_row {</w:t>
+      </w:r>
+      <w:r>
+        <w:br/>
+      </w:r>
+      <w:r>
+        <w:rPr>
+          <w:rStyle w:val="VerbatimChar"/>
+        </w:rPr>
+        <w:t xml:space="preserve">##   padding-top: 8px;</w:t>
+      </w:r>
+      <w:r>
+        <w:br/>
+      </w:r>
+      <w:r>
+        <w:rPr>
+          <w:rStyle w:val="VerbatimChar"/>
+        </w:rPr>
+        <w:t xml:space="preserve">##   padding-bottom: 8px;</w:t>
+      </w:r>
+      <w:r>
+        <w:br/>
+      </w:r>
+      <w:r>
+        <w:rPr>
+          <w:rStyle w:val="VerbatimChar"/>
+        </w:rPr>
+        <w:t xml:space="preserve">##   padding-left: 5px;</w:t>
+      </w:r>
+      <w:r>
+        <w:br/>
+      </w:r>
+      <w:r>
+        <w:rPr>
+          <w:rStyle w:val="VerbatimChar"/>
+        </w:rPr>
+        <w:t xml:space="preserve">##   padding-right: 5px;</w:t>
+      </w:r>
+      <w:r>
+        <w:br/>
+      </w:r>
+      <w:r>
+        <w:rPr>
+          <w:rStyle w:val="VerbatimChar"/>
+        </w:rPr>
+        <w:t xml:space="preserve">##   border-top-style: solid;</w:t>
+      </w:r>
+      <w:r>
+        <w:br/>
+      </w:r>
+      <w:r>
+        <w:rPr>
+          <w:rStyle w:val="VerbatimChar"/>
+        </w:rPr>
+        <w:t xml:space="preserve">##   border-top-width: 2px;</w:t>
+      </w:r>
+      <w:r>
+        <w:br/>
+      </w:r>
+      <w:r>
+        <w:rPr>
+          <w:rStyle w:val="VerbatimChar"/>
+        </w:rPr>
+        <w:t xml:space="preserve">##   border-top-color: #D3D3D3;</w:t>
+      </w:r>
+      <w:r>
+        <w:br/>
+      </w:r>
+      <w:r>
+        <w:rPr>
+          <w:rStyle w:val="VerbatimChar"/>
+        </w:rPr>
+        <w:t xml:space="preserve">## }</w:t>
+      </w:r>
+      <w:r>
+        <w:br/>
+      </w:r>
+      <w:r>
+        <w:rPr>
+          <w:rStyle w:val="VerbatimChar"/>
+        </w:rPr>
+        <w:t xml:space="preserve">## </w:t>
+      </w:r>
+      <w:r>
+        <w:br/>
+      </w:r>
+      <w:r>
+        <w:rPr>
+          <w:rStyle w:val="VerbatimChar"/>
+        </w:rPr>
+        <w:t xml:space="preserve">## #gzqxzxmpwi .gt_grand_summary_row {</w:t>
+      </w:r>
+      <w:r>
+        <w:br/>
+      </w:r>
+      <w:r>
+        <w:rPr>
+          <w:rStyle w:val="VerbatimChar"/>
+        </w:rPr>
+        <w:t xml:space="preserve">##   color: #333333;</w:t>
+      </w:r>
+      <w:r>
+        <w:br/>
+      </w:r>
+      <w:r>
+        <w:rPr>
+          <w:rStyle w:val="VerbatimChar"/>
+        </w:rPr>
+        <w:t xml:space="preserve">##   background-color: #FFFFFF;</w:t>
+      </w:r>
+      <w:r>
+        <w:br/>
+      </w:r>
+      <w:r>
+        <w:rPr>
+          <w:rStyle w:val="VerbatimChar"/>
+        </w:rPr>
+        <w:t xml:space="preserve">##   text-transform: inherit;</w:t>
+      </w:r>
+      <w:r>
+        <w:br/>
+      </w:r>
+      <w:r>
+        <w:rPr>
+          <w:rStyle w:val="VerbatimChar"/>
+        </w:rPr>
+        <w:t xml:space="preserve">##   padding-top: 8px;</w:t>
+      </w:r>
+      <w:r>
+        <w:br/>
+      </w:r>
+      <w:r>
+        <w:rPr>
+          <w:rStyle w:val="VerbatimChar"/>
+        </w:rPr>
+        <w:t xml:space="preserve">##   padding-bottom: 8px;</w:t>
+      </w:r>
+      <w:r>
+        <w:br/>
+      </w:r>
+      <w:r>
+        <w:rPr>
+          <w:rStyle w:val="VerbatimChar"/>
+        </w:rPr>
+        <w:t xml:space="preserve">##   padding-left: 5px;</w:t>
+      </w:r>
+      <w:r>
+        <w:br/>
+      </w:r>
+      <w:r>
+        <w:rPr>
+          <w:rStyle w:val="VerbatimChar"/>
+        </w:rPr>
+        <w:t xml:space="preserve">##   padding-right: 5px;</w:t>
+      </w:r>
+      <w:r>
+        <w:br/>
+      </w:r>
+      <w:r>
+        <w:rPr>
+          <w:rStyle w:val="VerbatimChar"/>
+        </w:rPr>
+        <w:t xml:space="preserve">## }</w:t>
+      </w:r>
+      <w:r>
+        <w:br/>
+      </w:r>
+      <w:r>
+        <w:rPr>
+          <w:rStyle w:val="VerbatimChar"/>
+        </w:rPr>
+        <w:t xml:space="preserve">## </w:t>
+      </w:r>
+      <w:r>
+        <w:br/>
+      </w:r>
+      <w:r>
+        <w:rPr>
+          <w:rStyle w:val="VerbatimChar"/>
+        </w:rPr>
+        <w:t xml:space="preserve">## #gzqxzxmpwi .gt_first_grand_summary_row {</w:t>
+      </w:r>
+      <w:r>
+        <w:br/>
+      </w:r>
+      <w:r>
+        <w:rPr>
+          <w:rStyle w:val="VerbatimChar"/>
+        </w:rPr>
+        <w:t xml:space="preserve">##   padding-top: 8px;</w:t>
+      </w:r>
+      <w:r>
+        <w:br/>
+      </w:r>
+      <w:r>
+        <w:rPr>
+          <w:rStyle w:val="VerbatimChar"/>
+        </w:rPr>
+        <w:t xml:space="preserve">##   padding-bottom: 8px;</w:t>
+      </w:r>
+      <w:r>
+        <w:br/>
+      </w:r>
+      <w:r>
+        <w:rPr>
+          <w:rStyle w:val="VerbatimChar"/>
+        </w:rPr>
+        <w:t xml:space="preserve">##   padding-left: 5px;</w:t>
+      </w:r>
+      <w:r>
+        <w:br/>
+      </w:r>
+      <w:r>
+        <w:rPr>
+          <w:rStyle w:val="VerbatimChar"/>
+        </w:rPr>
+        <w:t xml:space="preserve">##   padding-right: 5px;</w:t>
+      </w:r>
+      <w:r>
+        <w:br/>
+      </w:r>
+      <w:r>
+        <w:rPr>
+          <w:rStyle w:val="VerbatimChar"/>
+        </w:rPr>
+        <w:t xml:space="preserve">##   border-top-style: double;</w:t>
+      </w:r>
+      <w:r>
+        <w:br/>
+      </w:r>
+      <w:r>
+        <w:rPr>
+          <w:rStyle w:val="VerbatimChar"/>
+        </w:rPr>
+        <w:t xml:space="preserve">##   border-top-width: 6px;</w:t>
+      </w:r>
+      <w:r>
+        <w:br/>
+      </w:r>
+      <w:r>
+        <w:rPr>
+          <w:rStyle w:val="VerbatimChar"/>
+        </w:rPr>
+        <w:t xml:space="preserve">##   border-top-color: #D3D3D3;</w:t>
+      </w:r>
+      <w:r>
+        <w:br/>
+      </w:r>
+      <w:r>
+        <w:rPr>
+          <w:rStyle w:val="VerbatimChar"/>
+        </w:rPr>
+        <w:t xml:space="preserve">## }</w:t>
+      </w:r>
+      <w:r>
+        <w:br/>
+      </w:r>
+      <w:r>
+        <w:rPr>
+          <w:rStyle w:val="VerbatimChar"/>
+        </w:rPr>
+        <w:t xml:space="preserve">## </w:t>
+      </w:r>
+      <w:r>
+        <w:br/>
+      </w:r>
+      <w:r>
+        <w:rPr>
+          <w:rStyle w:val="VerbatimChar"/>
+        </w:rPr>
+        <w:t xml:space="preserve">## #gzqxzxmpwi .gt_striped {</w:t>
+      </w:r>
+      <w:r>
+        <w:br/>
+      </w:r>
+      <w:r>
+        <w:rPr>
+          <w:rStyle w:val="VerbatimChar"/>
+        </w:rPr>
+        <w:t xml:space="preserve">##   background-color: rgba(128, 128, 128, 0.05);</w:t>
+      </w:r>
+      <w:r>
+        <w:br/>
+      </w:r>
+      <w:r>
+        <w:rPr>
+          <w:rStyle w:val="VerbatimChar"/>
+        </w:rPr>
+        <w:t xml:space="preserve">## }</w:t>
+      </w:r>
+      <w:r>
+        <w:br/>
+      </w:r>
+      <w:r>
+        <w:rPr>
+          <w:rStyle w:val="VerbatimChar"/>
+        </w:rPr>
+        <w:t xml:space="preserve">## </w:t>
+      </w:r>
+      <w:r>
+        <w:br/>
+      </w:r>
+      <w:r>
+        <w:rPr>
+          <w:rStyle w:val="VerbatimChar"/>
+        </w:rPr>
+        <w:t xml:space="preserve">## #gzqxzxmpwi .gt_table_body {</w:t>
+      </w:r>
+      <w:r>
+        <w:br/>
+      </w:r>
+      <w:r>
+        <w:rPr>
+          <w:rStyle w:val="VerbatimChar"/>
+        </w:rPr>
+        <w:t xml:space="preserve">##   border-top-style: solid;</w:t>
+      </w:r>
+      <w:r>
+        <w:br/>
+      </w:r>
+      <w:r>
+        <w:rPr>
+          <w:rStyle w:val="VerbatimChar"/>
+        </w:rPr>
+        <w:t xml:space="preserve">##   border-top-width: 2px;</w:t>
+      </w:r>
+      <w:r>
+        <w:br/>
+      </w:r>
+      <w:r>
+        <w:rPr>
+          <w:rStyle w:val="VerbatimChar"/>
+        </w:rPr>
+        <w:t xml:space="preserve">##   border-top-color: #D3D3D3;</w:t>
+      </w:r>
+      <w:r>
+        <w:br/>
+      </w:r>
+      <w:r>
+        <w:rPr>
+          <w:rStyle w:val="VerbatimChar"/>
+        </w:rPr>
+        <w:t xml:space="preserve">##   border-bottom-style: solid;</w:t>
+      </w:r>
+      <w:r>
+        <w:br/>
+      </w:r>
+      <w:r>
+        <w:rPr>
+          <w:rStyle w:val="VerbatimChar"/>
+        </w:rPr>
+        <w:t xml:space="preserve">##   border-bottom-width: 2px;</w:t>
+      </w:r>
+      <w:r>
+        <w:br/>
+      </w:r>
+      <w:r>
+        <w:rPr>
+          <w:rStyle w:val="VerbatimChar"/>
+        </w:rPr>
+        <w:t xml:space="preserve">##   border-bottom-color: #D3D3D3;</w:t>
+      </w:r>
+      <w:r>
+        <w:br/>
+      </w:r>
+      <w:r>
+        <w:rPr>
+          <w:rStyle w:val="VerbatimChar"/>
+        </w:rPr>
+        <w:t xml:space="preserve">## }</w:t>
+      </w:r>
+      <w:r>
+        <w:br/>
+      </w:r>
+      <w:r>
+        <w:rPr>
+          <w:rStyle w:val="VerbatimChar"/>
+        </w:rPr>
+        <w:t xml:space="preserve">## </w:t>
+      </w:r>
+      <w:r>
+        <w:br/>
+      </w:r>
+      <w:r>
+        <w:rPr>
+          <w:rStyle w:val="VerbatimChar"/>
+        </w:rPr>
+        <w:t xml:space="preserve">## #gzqxzxmpwi .gt_footnotes {</w:t>
+      </w:r>
+      <w:r>
+        <w:br/>
+      </w:r>
+      <w:r>
+        <w:rPr>
+          <w:rStyle w:val="VerbatimChar"/>
+        </w:rPr>
+        <w:t xml:space="preserve">##   color: #333333;</w:t>
+      </w:r>
+      <w:r>
+        <w:br/>
+      </w:r>
+      <w:r>
+        <w:rPr>
+          <w:rStyle w:val="VerbatimChar"/>
+        </w:rPr>
+        <w:t xml:space="preserve">##   background-color: #FFFFFF;</w:t>
+      </w:r>
+      <w:r>
+        <w:br/>
+      </w:r>
+      <w:r>
+        <w:rPr>
+          <w:rStyle w:val="VerbatimChar"/>
+        </w:rPr>
+        <w:t xml:space="preserve">##   border-bottom-style: none;</w:t>
+      </w:r>
+      <w:r>
+        <w:br/>
+      </w:r>
+      <w:r>
+        <w:rPr>
+          <w:rStyle w:val="VerbatimChar"/>
+        </w:rPr>
+        <w:t xml:space="preserve">##   border-bottom-width: 2px;</w:t>
+      </w:r>
+      <w:r>
+        <w:br/>
+      </w:r>
+      <w:r>
+        <w:rPr>
+          <w:rStyle w:val="VerbatimChar"/>
+        </w:rPr>
+        <w:t xml:space="preserve">##   border-bottom-color: #D3D3D3;</w:t>
+      </w:r>
+      <w:r>
+        <w:br/>
+      </w:r>
+      <w:r>
+        <w:rPr>
+          <w:rStyle w:val="VerbatimChar"/>
+        </w:rPr>
+        <w:t xml:space="preserve">##   border-left-style: none;</w:t>
+      </w:r>
+      <w:r>
+        <w:br/>
+      </w:r>
+      <w:r>
+        <w:rPr>
+          <w:rStyle w:val="VerbatimChar"/>
+        </w:rPr>
+        <w:t xml:space="preserve">##   border-left-width: 2px;</w:t>
+      </w:r>
+      <w:r>
+        <w:br/>
+      </w:r>
+      <w:r>
+        <w:rPr>
+          <w:rStyle w:val="VerbatimChar"/>
+        </w:rPr>
+        <w:t xml:space="preserve">##   border-left-color: #D3D3D3;</w:t>
+      </w:r>
+      <w:r>
+        <w:br/>
+      </w:r>
+      <w:r>
+        <w:rPr>
+          <w:rStyle w:val="VerbatimChar"/>
+        </w:rPr>
+        <w:t xml:space="preserve">##   border-right-style: none;</w:t>
+      </w:r>
+      <w:r>
+        <w:br/>
+      </w:r>
+      <w:r>
+        <w:rPr>
+          <w:rStyle w:val="VerbatimChar"/>
+        </w:rPr>
+        <w:t xml:space="preserve">##   border-right-width: 2px;</w:t>
+      </w:r>
+      <w:r>
+        <w:br/>
+      </w:r>
+      <w:r>
+        <w:rPr>
+          <w:rStyle w:val="VerbatimChar"/>
+        </w:rPr>
+        <w:t xml:space="preserve">##   border-right-color: #D3D3D3;</w:t>
+      </w:r>
+      <w:r>
+        <w:br/>
+      </w:r>
+      <w:r>
+        <w:rPr>
+          <w:rStyle w:val="VerbatimChar"/>
+        </w:rPr>
+        <w:t xml:space="preserve">## }</w:t>
+      </w:r>
+      <w:r>
+        <w:br/>
+      </w:r>
+      <w:r>
+        <w:rPr>
+          <w:rStyle w:val="VerbatimChar"/>
+        </w:rPr>
+        <w:t xml:space="preserve">## </w:t>
+      </w:r>
+      <w:r>
+        <w:br/>
+      </w:r>
+      <w:r>
+        <w:rPr>
+          <w:rStyle w:val="VerbatimChar"/>
+        </w:rPr>
+        <w:t xml:space="preserve">## #gzqxzxmpwi .gt_footnote {</w:t>
+      </w:r>
+      <w:r>
+        <w:br/>
+      </w:r>
+      <w:r>
+        <w:rPr>
+          <w:rStyle w:val="VerbatimChar"/>
+        </w:rPr>
+        <w:t xml:space="preserve">##   margin: 0px;</w:t>
+      </w:r>
+      <w:r>
+        <w:br/>
+      </w:r>
+      <w:r>
+        <w:rPr>
+          <w:rStyle w:val="VerbatimChar"/>
+        </w:rPr>
+        <w:t xml:space="preserve">##   font-size: 90%;</w:t>
+      </w:r>
+      <w:r>
+        <w:br/>
+      </w:r>
+      <w:r>
+        <w:rPr>
+          <w:rStyle w:val="VerbatimChar"/>
+        </w:rPr>
+        <w:t xml:space="preserve">##   padding: 4px;</w:t>
+      </w:r>
+      <w:r>
+        <w:br/>
+      </w:r>
+      <w:r>
+        <w:rPr>
+          <w:rStyle w:val="VerbatimChar"/>
+        </w:rPr>
+        <w:t xml:space="preserve">## }</w:t>
+      </w:r>
+      <w:r>
+        <w:br/>
+      </w:r>
+      <w:r>
+        <w:rPr>
+          <w:rStyle w:val="VerbatimChar"/>
+        </w:rPr>
+        <w:t xml:space="preserve">## </w:t>
+      </w:r>
+      <w:r>
+        <w:br/>
+      </w:r>
+      <w:r>
+        <w:rPr>
+          <w:rStyle w:val="VerbatimChar"/>
+        </w:rPr>
+        <w:t xml:space="preserve">## #gzqxzxmpwi .gt_sourcenotes {</w:t>
+      </w:r>
+      <w:r>
+        <w:br/>
+      </w:r>
+      <w:r>
+        <w:rPr>
+          <w:rStyle w:val="VerbatimChar"/>
+        </w:rPr>
+        <w:t xml:space="preserve">##   color: #333333;</w:t>
+      </w:r>
+      <w:r>
+        <w:br/>
+      </w:r>
+      <w:r>
+        <w:rPr>
+          <w:rStyle w:val="VerbatimChar"/>
+        </w:rPr>
+        <w:t xml:space="preserve">##   background-color: #FFFFFF;</w:t>
+      </w:r>
+      <w:r>
+        <w:br/>
+      </w:r>
+      <w:r>
+        <w:rPr>
+          <w:rStyle w:val="VerbatimChar"/>
+        </w:rPr>
+        <w:t xml:space="preserve">##   border-bottom-style: none;</w:t>
+      </w:r>
+      <w:r>
+        <w:br/>
+      </w:r>
+      <w:r>
+        <w:rPr>
+          <w:rStyle w:val="VerbatimChar"/>
+        </w:rPr>
+        <w:t xml:space="preserve">##   border-bottom-width: 2px;</w:t>
+      </w:r>
+      <w:r>
+        <w:br/>
+      </w:r>
+      <w:r>
+        <w:rPr>
+          <w:rStyle w:val="VerbatimChar"/>
+        </w:rPr>
+        <w:t xml:space="preserve">##   border-bottom-color: #D3D3D3;</w:t>
+      </w:r>
+      <w:r>
+        <w:br/>
+      </w:r>
+      <w:r>
+        <w:rPr>
+          <w:rStyle w:val="VerbatimChar"/>
+        </w:rPr>
+        <w:t xml:space="preserve">##   border-left-style: none;</w:t>
+      </w:r>
+      <w:r>
+        <w:br/>
+      </w:r>
+      <w:r>
+        <w:rPr>
+          <w:rStyle w:val="VerbatimChar"/>
+        </w:rPr>
+        <w:t xml:space="preserve">##   border-left-width: 2px;</w:t>
+      </w:r>
+      <w:r>
+        <w:br/>
+      </w:r>
+      <w:r>
+        <w:rPr>
+          <w:rStyle w:val="VerbatimChar"/>
+        </w:rPr>
+        <w:t xml:space="preserve">##   border-left-color: #D3D3D3;</w:t>
+      </w:r>
+      <w:r>
+        <w:br/>
+      </w:r>
+      <w:r>
+        <w:rPr>
+          <w:rStyle w:val="VerbatimChar"/>
+        </w:rPr>
+        <w:t xml:space="preserve">##   border-right-style: none;</w:t>
+      </w:r>
+      <w:r>
+        <w:br/>
+      </w:r>
+      <w:r>
+        <w:rPr>
+          <w:rStyle w:val="VerbatimChar"/>
+        </w:rPr>
+        <w:t xml:space="preserve">##   border-right-width: 2px;</w:t>
+      </w:r>
+      <w:r>
+        <w:br/>
+      </w:r>
+      <w:r>
+        <w:rPr>
+          <w:rStyle w:val="VerbatimChar"/>
+        </w:rPr>
+        <w:t xml:space="preserve">##   border-right-color: #D3D3D3;</w:t>
+      </w:r>
+      <w:r>
+        <w:br/>
+      </w:r>
+      <w:r>
+        <w:rPr>
+          <w:rStyle w:val="VerbatimChar"/>
+        </w:rPr>
+        <w:t xml:space="preserve">## }</w:t>
+      </w:r>
+      <w:r>
+        <w:br/>
+      </w:r>
+      <w:r>
+        <w:rPr>
+          <w:rStyle w:val="VerbatimChar"/>
+        </w:rPr>
+        <w:t xml:space="preserve">## </w:t>
+      </w:r>
+      <w:r>
+        <w:br/>
+      </w:r>
+      <w:r>
+        <w:rPr>
+          <w:rStyle w:val="VerbatimChar"/>
+        </w:rPr>
+        <w:t xml:space="preserve">## #gzqxzxmpwi .gt_sourcenote {</w:t>
+      </w:r>
+      <w:r>
+        <w:br/>
+      </w:r>
+      <w:r>
+        <w:rPr>
+          <w:rStyle w:val="VerbatimChar"/>
+        </w:rPr>
+        <w:t xml:space="preserve">##   font-size: 90%;</w:t>
+      </w:r>
+      <w:r>
+        <w:br/>
+      </w:r>
+      <w:r>
+        <w:rPr>
+          <w:rStyle w:val="VerbatimChar"/>
+        </w:rPr>
+        <w:t xml:space="preserve">##   padding: 4px;</w:t>
+      </w:r>
+      <w:r>
+        <w:br/>
+      </w:r>
+      <w:r>
+        <w:rPr>
+          <w:rStyle w:val="VerbatimChar"/>
+        </w:rPr>
+        <w:t xml:space="preserve">## }</w:t>
+      </w:r>
+      <w:r>
+        <w:br/>
+      </w:r>
+      <w:r>
+        <w:rPr>
+          <w:rStyle w:val="VerbatimChar"/>
+        </w:rPr>
+        <w:t xml:space="preserve">## </w:t>
+      </w:r>
+      <w:r>
+        <w:br/>
+      </w:r>
+      <w:r>
+        <w:rPr>
+          <w:rStyle w:val="VerbatimChar"/>
+        </w:rPr>
+        <w:t xml:space="preserve">## #gzqxzxmpwi .gt_left {</w:t>
+      </w:r>
+      <w:r>
+        <w:br/>
+      </w:r>
+      <w:r>
+        <w:rPr>
+          <w:rStyle w:val="VerbatimChar"/>
+        </w:rPr>
+        <w:t xml:space="preserve">##   text-align: left;</w:t>
+      </w:r>
+      <w:r>
+        <w:br/>
+      </w:r>
+      <w:r>
+        <w:rPr>
+          <w:rStyle w:val="VerbatimChar"/>
+        </w:rPr>
+        <w:t xml:space="preserve">## }</w:t>
+      </w:r>
+      <w:r>
+        <w:br/>
+      </w:r>
+      <w:r>
+        <w:rPr>
+          <w:rStyle w:val="VerbatimChar"/>
+        </w:rPr>
+        <w:t xml:space="preserve">## </w:t>
+      </w:r>
+      <w:r>
+        <w:br/>
+      </w:r>
+      <w:r>
+        <w:rPr>
+          <w:rStyle w:val="VerbatimChar"/>
+        </w:rPr>
+        <w:t xml:space="preserve">## #gzqxzxmpwi .gt_center {</w:t>
+      </w:r>
+      <w:r>
+        <w:br/>
+      </w:r>
+      <w:r>
+        <w:rPr>
+          <w:rStyle w:val="VerbatimChar"/>
+        </w:rPr>
+        <w:t xml:space="preserve">##   text-align: center;</w:t>
+      </w:r>
+      <w:r>
+        <w:br/>
+      </w:r>
+      <w:r>
+        <w:rPr>
+          <w:rStyle w:val="VerbatimChar"/>
+        </w:rPr>
+        <w:t xml:space="preserve">## }</w:t>
+      </w:r>
+      <w:r>
+        <w:br/>
+      </w:r>
+      <w:r>
+        <w:rPr>
+          <w:rStyle w:val="VerbatimChar"/>
+        </w:rPr>
+        <w:t xml:space="preserve">## </w:t>
+      </w:r>
+      <w:r>
+        <w:br/>
+      </w:r>
+      <w:r>
+        <w:rPr>
+          <w:rStyle w:val="VerbatimChar"/>
+        </w:rPr>
+        <w:t xml:space="preserve">## #gzqxzxmpwi .gt_right {</w:t>
+      </w:r>
+      <w:r>
+        <w:br/>
+      </w:r>
+      <w:r>
+        <w:rPr>
+          <w:rStyle w:val="VerbatimChar"/>
+        </w:rPr>
+        <w:t xml:space="preserve">##   text-align: right;</w:t>
+      </w:r>
+      <w:r>
+        <w:br/>
+      </w:r>
+      <w:r>
+        <w:rPr>
+          <w:rStyle w:val="VerbatimChar"/>
+        </w:rPr>
+        <w:t xml:space="preserve">##   font-variant-numeric: tabular-nums;</w:t>
+      </w:r>
+      <w:r>
+        <w:br/>
+      </w:r>
+      <w:r>
+        <w:rPr>
+          <w:rStyle w:val="VerbatimChar"/>
+        </w:rPr>
+        <w:t xml:space="preserve">## }</w:t>
+      </w:r>
+      <w:r>
+        <w:br/>
+      </w:r>
+      <w:r>
+        <w:rPr>
+          <w:rStyle w:val="VerbatimChar"/>
+        </w:rPr>
+        <w:t xml:space="preserve">## </w:t>
+      </w:r>
+      <w:r>
+        <w:br/>
+      </w:r>
+      <w:r>
+        <w:rPr>
+          <w:rStyle w:val="VerbatimChar"/>
+        </w:rPr>
+        <w:t xml:space="preserve">## #gzqxzxmpwi .gt_font_normal {</w:t>
+      </w:r>
+      <w:r>
+        <w:br/>
+      </w:r>
+      <w:r>
+        <w:rPr>
+          <w:rStyle w:val="VerbatimChar"/>
+        </w:rPr>
+        <w:t xml:space="preserve">##   font-weight: normal;</w:t>
+      </w:r>
+      <w:r>
+        <w:br/>
+      </w:r>
+      <w:r>
+        <w:rPr>
+          <w:rStyle w:val="VerbatimChar"/>
+        </w:rPr>
+        <w:t xml:space="preserve">## }</w:t>
+      </w:r>
+      <w:r>
+        <w:br/>
+      </w:r>
+      <w:r>
+        <w:rPr>
+          <w:rStyle w:val="VerbatimChar"/>
+        </w:rPr>
+        <w:t xml:space="preserve">## </w:t>
+      </w:r>
+      <w:r>
+        <w:br/>
+      </w:r>
+      <w:r>
+        <w:rPr>
+          <w:rStyle w:val="VerbatimChar"/>
+        </w:rPr>
+        <w:t xml:space="preserve">## #gzqxzxmpwi .gt_font_bold {</w:t>
+      </w:r>
+      <w:r>
+        <w:br/>
+      </w:r>
+      <w:r>
+        <w:rPr>
+          <w:rStyle w:val="VerbatimChar"/>
+        </w:rPr>
+        <w:t xml:space="preserve">##   font-weight: bold;</w:t>
+      </w:r>
+      <w:r>
+        <w:br/>
+      </w:r>
+      <w:r>
+        <w:rPr>
+          <w:rStyle w:val="VerbatimChar"/>
+        </w:rPr>
+        <w:t xml:space="preserve">## }</w:t>
+      </w:r>
+      <w:r>
+        <w:br/>
+      </w:r>
+      <w:r>
+        <w:rPr>
+          <w:rStyle w:val="VerbatimChar"/>
+        </w:rPr>
+        <w:t xml:space="preserve">## </w:t>
+      </w:r>
+      <w:r>
+        <w:br/>
+      </w:r>
+      <w:r>
+        <w:rPr>
+          <w:rStyle w:val="VerbatimChar"/>
+        </w:rPr>
+        <w:t xml:space="preserve">## #gzqxzxmpwi .gt_font_italic {</w:t>
+      </w:r>
+      <w:r>
+        <w:br/>
+      </w:r>
+      <w:r>
+        <w:rPr>
+          <w:rStyle w:val="VerbatimChar"/>
+        </w:rPr>
+        <w:t xml:space="preserve">##   font-style: italic;</w:t>
+      </w:r>
+      <w:r>
+        <w:br/>
+      </w:r>
+      <w:r>
+        <w:rPr>
+          <w:rStyle w:val="VerbatimChar"/>
+        </w:rPr>
+        <w:t xml:space="preserve">## }</w:t>
+      </w:r>
+      <w:r>
+        <w:br/>
+      </w:r>
+      <w:r>
+        <w:rPr>
+          <w:rStyle w:val="VerbatimChar"/>
+        </w:rPr>
+        <w:t xml:space="preserve">## </w:t>
+      </w:r>
+      <w:r>
+        <w:br/>
+      </w:r>
+      <w:r>
+        <w:rPr>
+          <w:rStyle w:val="VerbatimChar"/>
+        </w:rPr>
+        <w:t xml:space="preserve">## #gzqxzxmpwi .gt_super {</w:t>
+      </w:r>
+      <w:r>
+        <w:br/>
+      </w:r>
+      <w:r>
+        <w:rPr>
+          <w:rStyle w:val="VerbatimChar"/>
+        </w:rPr>
+        <w:t xml:space="preserve">##   font-size: 65%;</w:t>
+      </w:r>
+      <w:r>
+        <w:br/>
+      </w:r>
+      <w:r>
+        <w:rPr>
+          <w:rStyle w:val="VerbatimChar"/>
+        </w:rPr>
+        <w:t xml:space="preserve">## }</w:t>
+      </w:r>
+      <w:r>
+        <w:br/>
+      </w:r>
+      <w:r>
+        <w:rPr>
+          <w:rStyle w:val="VerbatimChar"/>
+        </w:rPr>
+        <w:t xml:space="preserve">## </w:t>
+      </w:r>
+      <w:r>
+        <w:br/>
+      </w:r>
+      <w:r>
+        <w:rPr>
+          <w:rStyle w:val="VerbatimChar"/>
+        </w:rPr>
+        <w:t xml:space="preserve">## #gzqxzxmpwi .gt_footnote_marks {</w:t>
+      </w:r>
+      <w:r>
+        <w:br/>
+      </w:r>
+      <w:r>
+        <w:rPr>
+          <w:rStyle w:val="VerbatimChar"/>
+        </w:rPr>
+        <w:t xml:space="preserve">##   font-style: italic;</w:t>
+      </w:r>
+      <w:r>
+        <w:br/>
+      </w:r>
+      <w:r>
+        <w:rPr>
+          <w:rStyle w:val="VerbatimChar"/>
+        </w:rPr>
+        <w:t xml:space="preserve">##   font-weight: normal;</w:t>
+      </w:r>
+      <w:r>
+        <w:br/>
+      </w:r>
+      <w:r>
+        <w:rPr>
+          <w:rStyle w:val="VerbatimChar"/>
+        </w:rPr>
+        <w:t xml:space="preserve">##   font-size: 65%;</w:t>
+      </w:r>
+      <w:r>
+        <w:br/>
+      </w:r>
+      <w:r>
+        <w:rPr>
+          <w:rStyle w:val="VerbatimChar"/>
+        </w:rPr>
+        <w:t xml:space="preserve">## }</w:t>
+      </w:r>
+      <w:r>
+        <w:br/>
+      </w:r>
+      <w:r>
+        <w:rPr>
+          <w:rStyle w:val="VerbatimChar"/>
+        </w:rPr>
+        <w:t xml:space="preserve">## &lt;/style&gt;</w:t>
+      </w:r>
+      <w:r>
+        <w:br/>
+      </w:r>
+      <w:r>
+        <w:rPr>
+          <w:rStyle w:val="VerbatimChar"/>
+        </w:rPr>
+        <w:t xml:space="preserve">##   &lt;table class="gt_table"&gt;</w:t>
+      </w:r>
+      <w:r>
+        <w:br/>
+      </w:r>
+      <w:r>
+        <w:rPr>
+          <w:rStyle w:val="VerbatimChar"/>
+        </w:rPr>
+        <w:t xml:space="preserve">##   </w:t>
+      </w:r>
+      <w:r>
+        <w:br/>
+      </w:r>
+      <w:r>
+        <w:rPr>
+          <w:rStyle w:val="VerbatimChar"/>
+        </w:rPr>
+        <w:t xml:space="preserve">##   &lt;thead class="gt_col_headings"&gt;</w:t>
+      </w:r>
+      <w:r>
+        <w:br/>
+      </w:r>
+      <w:r>
+        <w:rPr>
+          <w:rStyle w:val="VerbatimChar"/>
+        </w:rPr>
+        <w:t xml:space="preserve">##     &lt;tr&gt;</w:t>
+      </w:r>
+      <w:r>
+        <w:br/>
+      </w:r>
+      <w:r>
+        <w:rPr>
+          <w:rStyle w:val="VerbatimChar"/>
+        </w:rPr>
+        <w:t xml:space="preserve">##       &lt;th class="gt_col_heading gt_columns_bottom_border gt_left" rowspan="1" colspan="1"&gt;Open Data Practice&lt;/th&gt;</w:t>
+      </w:r>
+      <w:r>
+        <w:br/>
+      </w:r>
+      <w:r>
+        <w:rPr>
+          <w:rStyle w:val="VerbatimChar"/>
+        </w:rPr>
+        <w:t xml:space="preserve">##       &lt;th class="gt_col_heading gt_columns_bottom_border gt_right" rowspan="1" colspan="1"&gt;Development&lt;/th&gt;</w:t>
+      </w:r>
+      <w:r>
+        <w:br/>
+      </w:r>
+      <w:r>
+        <w:rPr>
+          <w:rStyle w:val="VerbatimChar"/>
+        </w:rPr>
+        <w:t xml:space="preserve">##       &lt;th class="gt_col_heading gt_columns_bottom_border gt_right" rowspan="1" colspan="1"&gt;Social&lt;/th&gt;</w:t>
+      </w:r>
+      <w:r>
+        <w:br/>
+      </w:r>
+      <w:r>
+        <w:rPr>
+          <w:rStyle w:val="VerbatimChar"/>
+        </w:rPr>
+        <w:t xml:space="preserve">##       &lt;th class="gt_col_heading gt_columns_bottom_border gt_right" rowspan="1" colspan="1"&gt;Cognition&lt;/th&gt;</w:t>
+      </w:r>
+      <w:r>
+        <w:br/>
+      </w:r>
+      <w:r>
+        <w:rPr>
+          <w:rStyle w:val="VerbatimChar"/>
+        </w:rPr>
+        <w:t xml:space="preserve">##       &lt;th class="gt_col_heading gt_columns_bottom_border gt_right" rowspan="1" colspan="1"&gt;Other&lt;/th&gt;</w:t>
+      </w:r>
+      <w:r>
+        <w:br/>
+      </w:r>
+      <w:r>
+        <w:rPr>
+          <w:rStyle w:val="VerbatimChar"/>
+        </w:rPr>
+        <w:t xml:space="preserve">##     &lt;/tr&gt;</w:t>
+      </w:r>
+      <w:r>
+        <w:br/>
+      </w:r>
+      <w:r>
+        <w:rPr>
+          <w:rStyle w:val="VerbatimChar"/>
+        </w:rPr>
+        <w:t xml:space="preserve">##   &lt;/thead&gt;</w:t>
+      </w:r>
+      <w:r>
+        <w:br/>
+      </w:r>
+      <w:r>
+        <w:rPr>
+          <w:rStyle w:val="VerbatimChar"/>
+        </w:rPr>
+        <w:t xml:space="preserve">##   &lt;tbody class="gt_table_body"&gt;</w:t>
+      </w:r>
+      <w:r>
+        <w:br/>
+      </w:r>
+      <w:r>
+        <w:rPr>
+          <w:rStyle w:val="VerbatimChar"/>
+        </w:rPr>
+        <w:t xml:space="preserve">##     &lt;tr&gt;&lt;td class="gt_row gt_left"&gt;Reportedly Available&lt;/td&gt;</w:t>
+      </w:r>
+      <w:r>
+        <w:br/>
+      </w:r>
+      <w:r>
+        <w:rPr>
+          <w:rStyle w:val="VerbatimChar"/>
+        </w:rPr>
+        <w:t xml:space="preserve">## &lt;td class="gt_row gt_right"&gt;9&lt;/td&gt;</w:t>
+      </w:r>
+      <w:r>
+        <w:br/>
+      </w:r>
+      <w:r>
+        <w:rPr>
+          <w:rStyle w:val="VerbatimChar"/>
+        </w:rPr>
+        <w:t xml:space="preserve">## &lt;td class="gt_row gt_right"&gt;28&lt;/td&gt;</w:t>
+      </w:r>
+      <w:r>
+        <w:br/>
+      </w:r>
+      <w:r>
+        <w:rPr>
+          <w:rStyle w:val="VerbatimChar"/>
+        </w:rPr>
+        <w:t xml:space="preserve">## &lt;td class="gt_row gt_right"&gt;24&lt;/td&gt;</w:t>
+      </w:r>
+      <w:r>
+        <w:br/>
+      </w:r>
+      <w:r>
+        <w:rPr>
+          <w:rStyle w:val="VerbatimChar"/>
+        </w:rPr>
+        <w:t xml:space="preserve">## &lt;td class="gt_row gt_right"&gt;12&lt;/td&gt;&lt;/tr&gt;</w:t>
+      </w:r>
+      <w:r>
+        <w:br/>
+      </w:r>
+      <w:r>
+        <w:rPr>
+          <w:rStyle w:val="VerbatimChar"/>
+        </w:rPr>
+        <w:t xml:space="preserve">##     &lt;tr&gt;&lt;td class="gt_row gt_left"&gt;Actually Locatable&lt;/td&gt;</w:t>
+      </w:r>
+      <w:r>
+        <w:br/>
+      </w:r>
+      <w:r>
+        <w:rPr>
+          <w:rStyle w:val="VerbatimChar"/>
+        </w:rPr>
+        <w:t xml:space="preserve">## &lt;td class="gt_row gt_right"&gt;7&lt;/td&gt;</w:t>
+      </w:r>
+      <w:r>
+        <w:br/>
+      </w:r>
+      <w:r>
+        <w:rPr>
+          <w:rStyle w:val="VerbatimChar"/>
+        </w:rPr>
+        <w:t xml:space="preserve">## &lt;td class="gt_row gt_right"&gt;23&lt;/td&gt;</w:t>
+      </w:r>
+      <w:r>
+        <w:br/>
+      </w:r>
+      <w:r>
+        <w:rPr>
+          <w:rStyle w:val="VerbatimChar"/>
+        </w:rPr>
+        <w:t xml:space="preserve">## &lt;td class="gt_row gt_right"&gt;18&lt;/td&gt;</w:t>
+      </w:r>
+      <w:r>
+        <w:br/>
+      </w:r>
+      <w:r>
+        <w:rPr>
+          <w:rStyle w:val="VerbatimChar"/>
+        </w:rPr>
+        <w:t xml:space="preserve">## &lt;td class="gt_row gt_right"&gt;12&lt;/td&gt;&lt;/tr&gt;</w:t>
+      </w:r>
+      <w:r>
+        <w:br/>
+      </w:r>
+      <w:r>
+        <w:rPr>
+          <w:rStyle w:val="VerbatimChar"/>
+        </w:rPr>
+        <w:t xml:space="preserve">##     &lt;tr&gt;&lt;td class="gt_row gt_left"&gt;Correct Data&lt;/td&gt;</w:t>
+      </w:r>
+      <w:r>
+        <w:br/>
+      </w:r>
+      <w:r>
+        <w:rPr>
+          <w:rStyle w:val="VerbatimChar"/>
+        </w:rPr>
+        <w:t xml:space="preserve">## &lt;td class="gt_row gt_right"&gt;6&lt;/td&gt;</w:t>
+      </w:r>
+      <w:r>
+        <w:br/>
+      </w:r>
+      <w:r>
+        <w:rPr>
+          <w:rStyle w:val="VerbatimChar"/>
+        </w:rPr>
+        <w:t xml:space="preserve">## &lt;td class="gt_row gt_right"&gt;22&lt;/td&gt;</w:t>
+      </w:r>
+      <w:r>
+        <w:br/>
+      </w:r>
+      <w:r>
+        <w:rPr>
+          <w:rStyle w:val="VerbatimChar"/>
+        </w:rPr>
+        <w:t xml:space="preserve">## &lt;td class="gt_row gt_right"&gt;16&lt;/td&gt;</w:t>
+      </w:r>
+      <w:r>
+        <w:br/>
+      </w:r>
+      <w:r>
+        <w:rPr>
+          <w:rStyle w:val="VerbatimChar"/>
+        </w:rPr>
+        <w:t xml:space="preserve">## &lt;td class="gt_row gt_right"&gt;11&lt;/td&gt;&lt;/tr&gt;</w:t>
+      </w:r>
+      <w:r>
+        <w:br/>
+      </w:r>
+      <w:r>
+        <w:rPr>
+          <w:rStyle w:val="VerbatimChar"/>
+        </w:rPr>
+        <w:t xml:space="preserve">##     &lt;tr&gt;&lt;td class="gt_row gt_left"&gt;Complete Data&lt;/td&gt;</w:t>
+      </w:r>
+      <w:r>
+        <w:br/>
+      </w:r>
+      <w:r>
+        <w:rPr>
+          <w:rStyle w:val="VerbatimChar"/>
+        </w:rPr>
+        <w:t xml:space="preserve">## &lt;td class="gt_row gt_right"&gt;6&lt;/td&gt;</w:t>
+      </w:r>
+      <w:r>
+        <w:br/>
+      </w:r>
+      <w:r>
+        <w:rPr>
+          <w:rStyle w:val="VerbatimChar"/>
+        </w:rPr>
+        <w:t xml:space="preserve">## &lt;td class="gt_row gt_right"&gt;14&lt;/td&gt;</w:t>
+      </w:r>
+      <w:r>
+        <w:br/>
+      </w:r>
+      <w:r>
+        <w:rPr>
+          <w:rStyle w:val="VerbatimChar"/>
+        </w:rPr>
+        <w:t xml:space="preserve">## &lt;td class="gt_row gt_right"&gt;14&lt;/td&gt;</w:t>
+      </w:r>
+      <w:r>
+        <w:br/>
+      </w:r>
+      <w:r>
+        <w:rPr>
+          <w:rStyle w:val="VerbatimChar"/>
+        </w:rPr>
+        <w:t xml:space="preserve">## &lt;td class="gt_row gt_right"&gt;11&lt;/td&gt;&lt;/tr&gt;</w:t>
+      </w:r>
+      <w:r>
+        <w:br/>
+      </w:r>
+      <w:r>
+        <w:rPr>
+          <w:rStyle w:val="VerbatimChar"/>
+        </w:rPr>
+        <w:t xml:space="preserve">##     &lt;tr&gt;&lt;td class="gt_row gt_left"&gt;Software Specified&lt;/td&gt;</w:t>
+      </w:r>
+      <w:r>
+        <w:br/>
+      </w:r>
+      <w:r>
+        <w:rPr>
+          <w:rStyle w:val="VerbatimChar"/>
+        </w:rPr>
+        <w:t xml:space="preserve">## &lt;td class="gt_row gt_right"&gt;2&lt;/td&gt;</w:t>
+      </w:r>
+      <w:r>
+        <w:br/>
+      </w:r>
+      <w:r>
+        <w:rPr>
+          <w:rStyle w:val="VerbatimChar"/>
+        </w:rPr>
+        <w:t xml:space="preserve">## &lt;td class="gt_row gt_right"&gt;4&lt;/td&gt;</w:t>
+      </w:r>
+      <w:r>
+        <w:br/>
+      </w:r>
+      <w:r>
+        <w:rPr>
+          <w:rStyle w:val="VerbatimChar"/>
+        </w:rPr>
+        <w:t xml:space="preserve">## &lt;td class="gt_row gt_right"&gt;5&lt;/td&gt;</w:t>
+      </w:r>
+      <w:r>
+        <w:br/>
+      </w:r>
+      <w:r>
+        <w:rPr>
+          <w:rStyle w:val="VerbatimChar"/>
+        </w:rPr>
+        <w:t xml:space="preserve">## &lt;td class="gt_row gt_right"&gt;4&lt;/td&gt;&lt;/tr&gt;</w:t>
+      </w:r>
+      <w:r>
+        <w:br/>
+      </w:r>
+      <w:r>
+        <w:rPr>
+          <w:rStyle w:val="VerbatimChar"/>
+        </w:rPr>
+        <w:t xml:space="preserve">##     &lt;tr&gt;&lt;td class="gt_row gt_left"&gt;Codebook Available&lt;/td&gt;</w:t>
+      </w:r>
+      <w:r>
+        <w:br/>
+      </w:r>
+      <w:r>
+        <w:rPr>
+          <w:rStyle w:val="VerbatimChar"/>
+        </w:rPr>
+        <w:t xml:space="preserve">## &lt;td class="gt_row gt_right"&gt;5&lt;/td&gt;</w:t>
+      </w:r>
+      <w:r>
+        <w:br/>
+      </w:r>
+      <w:r>
+        <w:rPr>
+          <w:rStyle w:val="VerbatimChar"/>
+        </w:rPr>
+        <w:t xml:space="preserve">## &lt;td class="gt_row gt_right"&gt;8&lt;/td&gt;</w:t>
+      </w:r>
+      <w:r>
+        <w:br/>
+      </w:r>
+      <w:r>
+        <w:rPr>
+          <w:rStyle w:val="VerbatimChar"/>
+        </w:rPr>
+        <w:t xml:space="preserve">## &lt;td class="gt_row gt_right"&gt;9&lt;/td&gt;</w:t>
+      </w:r>
+      <w:r>
+        <w:br/>
+      </w:r>
+      <w:r>
+        <w:rPr>
+          <w:rStyle w:val="VerbatimChar"/>
+        </w:rPr>
+        <w:t xml:space="preserve">## &lt;td class="gt_row gt_right"&gt;2&lt;/td&gt;&lt;/tr&gt;</w:t>
+      </w:r>
+      <w:r>
+        <w:br/>
+      </w:r>
+      <w:r>
+        <w:rPr>
+          <w:rStyle w:val="VerbatimChar"/>
+        </w:rPr>
+        <w:t xml:space="preserve">##     &lt;tr&gt;&lt;td class="gt_row gt_left"&gt;Scripts Available&lt;/td&gt;</w:t>
+      </w:r>
+      <w:r>
+        <w:br/>
+      </w:r>
+      <w:r>
+        <w:rPr>
+          <w:rStyle w:val="VerbatimChar"/>
+        </w:rPr>
+        <w:t xml:space="preserve">## &lt;td class="gt_row gt_right"&gt;2&lt;/td&gt;</w:t>
+      </w:r>
+      <w:r>
+        <w:br/>
+      </w:r>
+      <w:r>
+        <w:rPr>
+          <w:rStyle w:val="VerbatimChar"/>
+        </w:rPr>
+        <w:t xml:space="preserve">## &lt;td class="gt_row gt_right"&gt;5&lt;/td&gt;</w:t>
+      </w:r>
+      <w:r>
+        <w:br/>
+      </w:r>
+      <w:r>
+        <w:rPr>
+          <w:rStyle w:val="VerbatimChar"/>
+        </w:rPr>
+        <w:t xml:space="preserve">## &lt;td class="gt_row gt_right"&gt;4&lt;/td&gt;</w:t>
+      </w:r>
+      <w:r>
+        <w:br/>
+      </w:r>
+      <w:r>
+        <w:rPr>
+          <w:rStyle w:val="VerbatimChar"/>
+        </w:rPr>
+        <w:t xml:space="preserve">## &lt;td class="gt_row gt_right"&gt;2&lt;/td&gt;&lt;/tr&gt;</w:t>
+      </w:r>
+      <w:r>
+        <w:br/>
+      </w:r>
+      <w:r>
+        <w:rPr>
+          <w:rStyle w:val="VerbatimChar"/>
+        </w:rPr>
+        <w:t xml:space="preserve">##   &lt;/tbody&gt;</w:t>
+      </w:r>
+      <w:r>
+        <w:br/>
+      </w:r>
+      <w:r>
+        <w:rPr>
+          <w:rStyle w:val="VerbatimChar"/>
+        </w:rPr>
+        <w:t xml:space="preserve">##   </w:t>
+      </w:r>
+      <w:r>
+        <w:br/>
+      </w:r>
+      <w:r>
+        <w:rPr>
+          <w:rStyle w:val="VerbatimChar"/>
+        </w:rPr>
+        <w:t xml:space="preserve">##   </w:t>
+      </w:r>
+      <w:r>
+        <w:br/>
+      </w:r>
+      <w:r>
+        <w:rPr>
+          <w:rStyle w:val="VerbatimChar"/>
+        </w:rPr>
+        <w:t xml:space="preserve">## &lt;/table&gt;</w:t>
+      </w:r>
+      <w:r>
+        <w:br/>
+      </w:r>
+      <w:r>
+        <w:rPr>
+          <w:rStyle w:val="VerbatimChar"/>
+        </w:rPr>
+        <w:t xml:space="preserve">## &lt;/div&gt;</w:t>
+      </w:r>
+      <w:r>
+        <w:br/>
+      </w:r>
+      <w:r>
+        <w:rPr>
+          <w:rStyle w:val="VerbatimChar"/>
+        </w:rPr>
+        <w:t xml:space="preserve">## </w:t>
+      </w:r>
+      <w:r>
+        <w:br/>
+      </w:r>
+      <w:r>
+        <w:rPr>
+          <w:rStyle w:val="VerbatimChar"/>
+        </w:rPr>
+        <w:t xml:space="preserve">## attr(,"class")</w:t>
+      </w:r>
+      <w:r>
+        <w:br/>
+      </w:r>
+      <w:r>
+        <w:rPr>
+          <w:rStyle w:val="VerbatimChar"/>
+        </w:rPr>
+        <w:t xml:space="preserve">## [1] "cell_text"  "cell_style"</w:t>
+      </w:r>
+      <w:r>
+        <w:br/>
+      </w:r>
+      <w:r>
+        <w:rPr>
+          <w:rStyle w:val="VerbatimChar"/>
+        </w:rPr>
+        <w:t xml:space="preserve">## </w:t>
+      </w:r>
+      <w:r>
+        <w:br/>
+      </w:r>
+      <w:r>
+        <w:rPr>
+          <w:rStyle w:val="VerbatimChar"/>
+        </w:rPr>
+        <w:t xml:space="preserve">## attr(,"class")</w:t>
+      </w:r>
+      <w:r>
+        <w:br/>
+      </w:r>
+      <w:r>
+        <w:rPr>
+          <w:rStyle w:val="VerbatimChar"/>
+        </w:rPr>
+        <w:t xml:space="preserve">## [1] "cell_styles"</w:t>
+      </w:r>
+    </w:p>
     <w:bookmarkEnd w:id="23"/>
     <w:bookmarkStart w:id="26" w:name="materials"/>
     <w:p>
@@ -363,7 +4389,7 @@
               <a:graphicData uri="http://schemas.openxmlformats.org/drawingml/2006/picture">
                 <pic:pic>
                   <pic:nvPicPr>
-                    <pic:cNvPr descr="Exploratory-1A-Analysis-_files/figure-docx/unnamed-chunk-10-1.png" id="0" name="Picture"/>
+                    <pic:cNvPr descr="Exploratory-1A-Analysis-_files/figure-docx/unnamed-chunk-11-1.png" id="0" name="Picture"/>
                     <pic:cNvPicPr>
                       <a:picLocks noChangeArrowheads="1" noChangeAspect="1"/>
                     </pic:cNvPicPr>
@@ -442,7 +4468,7 @@
               <a:graphicData uri="http://schemas.openxmlformats.org/drawingml/2006/picture">
                 <pic:pic>
                   <pic:nvPicPr>
-                    <pic:cNvPr descr="Exploratory-1A-Analysis-_files/figure-docx/unnamed-chunk-10-2.png" id="0" name="Picture"/>
+                    <pic:cNvPr descr="Exploratory-1A-Analysis-_files/figure-docx/unnamed-chunk-11-2.png" id="0" name="Picture"/>
                     <pic:cNvPicPr>
                       <a:picLocks noChangeArrowheads="1" noChangeAspect="1"/>
                     </pic:cNvPicPr>

</xml_diff>